<commit_message>
show that synopsis is not done
</commit_message>
<xml_diff>
--- a/Proposal.docx
+++ b/Proposal.docx
@@ -98,21 +98,8 @@
         <w:t xml:space="preserve"> </w:t>
       </w:r>
       <w:r>
-        <w:t xml:space="preserve">– Supervised by Dr. M. </w:t>
-      </w:r>
-      <w:proofErr w:type="spellStart"/>
-      <w:r>
-        <w:t>Birna</w:t>
-      </w:r>
-      <w:proofErr w:type="spellEnd"/>
-      <w:r>
-        <w:t xml:space="preserve"> van </w:t>
-      </w:r>
-      <w:proofErr w:type="spellStart"/>
-      <w:r>
-        <w:t>Riemsdijk</w:t>
-      </w:r>
-      <w:proofErr w:type="spellEnd"/>
+        <w:t>– Supervised by Dr. M. Birna van Riemsdijk</w:t>
+      </w:r>
     </w:p>
     <w:p>
       <w:pPr>
@@ -383,13 +370,6 @@
           <w:ilvl w:val="0"/>
           <w:numId w:val="0"/>
         </w:numPr>
-      </w:pPr>
-      <w:r>
-        <w:t xml:space="preserve">This study will focus on finding what defines an appropriate moment in regards to providing support through a Social Adaptive Electronic Partner (SAEP). </w:t>
-      </w:r>
-    </w:p>
-    <w:p>
-      <w:pPr>
         <w:sectPr>
           <w:footerReference w:type="default" r:id="rId8"/>
           <w:pgSz w:w="11907" w:h="16839" w:code="9"/>
@@ -399,6 +379,14 @@
           <w:docGrid w:linePitch="360"/>
         </w:sectPr>
       </w:pPr>
+      <w:r>
+        <w:t xml:space="preserve">This study will focus on finding what defines an appropriate moment in regards to providing support through a Social Adaptive Electronic Partner (SAEP). </w:t>
+      </w:r>
+      <w:r>
+        <w:t xml:space="preserve"> Lorem ipsum…</w:t>
+      </w:r>
+      <w:bookmarkStart w:id="1" w:name="_GoBack"/>
+      <w:bookmarkEnd w:id="1"/>
     </w:p>
     <w:sdt>
       <w:sdtPr>
@@ -1981,7 +1969,7 @@
         <w:ind w:left="720"/>
         <w:jc w:val="right"/>
       </w:pPr>
-      <w:bookmarkStart w:id="1" w:name="_Toc511883144"/>
+      <w:bookmarkStart w:id="2" w:name="_Toc511883144"/>
       <w:r>
         <w:rPr>
           <w:sz w:val="144"/>
@@ -1995,7 +1983,7 @@
       <w:r>
         <w:t>Project fundamentals</w:t>
       </w:r>
-      <w:bookmarkEnd w:id="1"/>
+      <w:bookmarkEnd w:id="2"/>
     </w:p>
     <w:p>
       <w:pPr>
@@ -2005,11 +1993,11 @@
           <w:numId w:val="18"/>
         </w:numPr>
       </w:pPr>
-      <w:bookmarkStart w:id="2" w:name="_Toc511883145"/>
+      <w:bookmarkStart w:id="3" w:name="_Toc511883145"/>
       <w:r>
         <w:t>Introduction</w:t>
       </w:r>
-      <w:bookmarkEnd w:id="2"/>
+      <w:bookmarkEnd w:id="3"/>
     </w:p>
     <w:p>
       <w:r>
@@ -2268,21 +2256,16 @@
           <w:numId w:val="18"/>
         </w:numPr>
       </w:pPr>
-      <w:bookmarkStart w:id="3" w:name="_Toc511883146"/>
+      <w:bookmarkStart w:id="4" w:name="_Toc511883146"/>
       <w:r>
         <w:t>State of the art</w:t>
       </w:r>
-      <w:bookmarkEnd w:id="3"/>
-    </w:p>
-    <w:p>
-      <w:r>
-        <w:t xml:space="preserve">The concept of a Socially Adaptive Electronic Partner (SAEP) has been previously introduced by van </w:t>
-      </w:r>
-      <w:proofErr w:type="spellStart"/>
-      <w:r>
-        <w:t>Riemsdijk</w:t>
-      </w:r>
-      <w:proofErr w:type="spellEnd"/>
+      <w:bookmarkEnd w:id="4"/>
+    </w:p>
+    <w:p>
+      <w:r>
+        <w:t>The concept of a Socially Adaptive Electronic Partner (SAEP) has been previously introduced by van Riemsdijk</w:t>
+      </w:r>
       <w:r>
         <w:t>.</w:t>
       </w:r>
@@ -2374,11 +2357,11 @@
           <w:numId w:val="18"/>
         </w:numPr>
       </w:pPr>
-      <w:bookmarkStart w:id="4" w:name="_Toc511883147"/>
+      <w:bookmarkStart w:id="5" w:name="_Toc511883147"/>
       <w:r>
         <w:t>Existing implementations</w:t>
       </w:r>
-      <w:bookmarkEnd w:id="4"/>
+      <w:bookmarkEnd w:id="5"/>
     </w:p>
     <w:p>
       <w:r>
@@ -2393,11 +2376,9 @@
           <w:tab w:val="left" w:pos="2694"/>
         </w:tabs>
       </w:pPr>
-      <w:proofErr w:type="spellStart"/>
       <w:r>
         <w:t>Olisto</w:t>
       </w:r>
-      <w:proofErr w:type="spellEnd"/>
       <w:r>
         <w:t>/IFTTT</w:t>
       </w:r>
@@ -2481,11 +2462,9 @@
         </w:tabs>
         <w:ind w:left="540"/>
       </w:pPr>
-      <w:proofErr w:type="spellStart"/>
       <w:r>
         <w:t>Timeful</w:t>
       </w:r>
-      <w:proofErr w:type="spellEnd"/>
       <w:r>
         <w:tab/>
       </w:r>
@@ -2807,13 +2786,8 @@
       <w:r>
         <w:t xml:space="preserve">For example, </w:t>
       </w:r>
-      <w:proofErr w:type="spellStart"/>
-      <w:r>
-        <w:t>Vurgun</w:t>
-      </w:r>
-      <w:proofErr w:type="spellEnd"/>
-      <w:r>
-        <w:t xml:space="preserve"> et al. </w:t>
+      <w:r>
+        <w:t xml:space="preserve">Vurgun et al. </w:t>
       </w:r>
       <w:r>
         <w:fldChar w:fldCharType="begin"/>
@@ -2836,13 +2810,8 @@
       <w:r>
         <w:t xml:space="preserve"> apply a dynamic Bayesian statistical approach. </w:t>
       </w:r>
-      <w:proofErr w:type="spellStart"/>
-      <w:r>
-        <w:t>Giorgini</w:t>
-      </w:r>
-      <w:proofErr w:type="spellEnd"/>
-      <w:r>
-        <w:t xml:space="preserve"> et al. </w:t>
+      <w:r>
+        <w:t xml:space="preserve">Giorgini et al. </w:t>
       </w:r>
       <w:r>
         <w:fldChar w:fldCharType="begin"/>
@@ -2957,11 +2926,11 @@
           <w:numId w:val="18"/>
         </w:numPr>
       </w:pPr>
-      <w:bookmarkStart w:id="5" w:name="_Toc511883149"/>
+      <w:bookmarkStart w:id="6" w:name="_Toc511883149"/>
       <w:r>
         <w:t>Research description</w:t>
       </w:r>
-      <w:bookmarkEnd w:id="5"/>
+      <w:bookmarkEnd w:id="6"/>
     </w:p>
     <w:p>
       <w:r>
@@ -3126,7 +3095,7 @@
         <w:ind w:left="720"/>
         <w:jc w:val="right"/>
       </w:pPr>
-      <w:bookmarkStart w:id="6" w:name="_Toc511883150"/>
+      <w:bookmarkStart w:id="7" w:name="_Toc511883150"/>
       <w:r>
         <w:rPr>
           <w:sz w:val="144"/>
@@ -3138,7 +3107,7 @@
         <w:br/>
         <w:t>Planning</w:t>
       </w:r>
-      <w:bookmarkEnd w:id="6"/>
+      <w:bookmarkEnd w:id="7"/>
     </w:p>
     <w:p>
       <w:pPr>
@@ -3148,11 +3117,11 @@
           <w:numId w:val="19"/>
         </w:numPr>
       </w:pPr>
-      <w:bookmarkStart w:id="7" w:name="_Toc511883151"/>
+      <w:bookmarkStart w:id="8" w:name="_Toc511883151"/>
       <w:r>
         <w:t>Staging</w:t>
       </w:r>
-      <w:bookmarkEnd w:id="7"/>
+      <w:bookmarkEnd w:id="8"/>
     </w:p>
     <w:p>
       <w:r>
@@ -3167,11 +3136,11 @@
           <w:numId w:val="19"/>
         </w:numPr>
       </w:pPr>
-      <w:bookmarkStart w:id="8" w:name="_Toc511883152"/>
+      <w:bookmarkStart w:id="9" w:name="_Toc511883152"/>
       <w:r>
         <w:t>Deliverables</w:t>
       </w:r>
-      <w:bookmarkEnd w:id="8"/>
+      <w:bookmarkEnd w:id="9"/>
     </w:p>
     <w:p>
       <w:r>
@@ -3186,11 +3155,11 @@
           <w:numId w:val="19"/>
         </w:numPr>
       </w:pPr>
-      <w:bookmarkStart w:id="9" w:name="_Toc511883153"/>
+      <w:bookmarkStart w:id="10" w:name="_Toc511883153"/>
       <w:r>
         <w:t>Risk analysis</w:t>
       </w:r>
-      <w:bookmarkEnd w:id="9"/>
+      <w:bookmarkEnd w:id="10"/>
     </w:p>
     <w:p>
       <w:r>
@@ -3205,11 +3174,11 @@
           <w:numId w:val="19"/>
         </w:numPr>
       </w:pPr>
-      <w:bookmarkStart w:id="10" w:name="_Toc511883154"/>
+      <w:bookmarkStart w:id="11" w:name="_Toc511883154"/>
       <w:r>
         <w:t>Time planning</w:t>
       </w:r>
-      <w:bookmarkEnd w:id="10"/>
+      <w:bookmarkEnd w:id="11"/>
     </w:p>
     <w:p>
       <w:r>
@@ -3227,7 +3196,7 @@
         <w:ind w:left="720"/>
         <w:jc w:val="right"/>
       </w:pPr>
-      <w:bookmarkStart w:id="11" w:name="_Toc511883155"/>
+      <w:bookmarkStart w:id="12" w:name="_Toc511883155"/>
       <w:r>
         <w:rPr>
           <w:sz w:val="144"/>
@@ -3237,13 +3206,9 @@
       </w:r>
       <w:r>
         <w:br/>
-      </w:r>
-      <w:proofErr w:type="spellStart"/>
-      <w:r>
         <w:t>Personalia</w:t>
       </w:r>
-      <w:bookmarkEnd w:id="11"/>
-      <w:proofErr w:type="spellEnd"/>
+      <w:bookmarkEnd w:id="12"/>
     </w:p>
     <w:p>
       <w:pPr>
@@ -3253,11 +3218,11 @@
           <w:numId w:val="19"/>
         </w:numPr>
       </w:pPr>
-      <w:bookmarkStart w:id="12" w:name="_Toc511883156"/>
+      <w:bookmarkStart w:id="13" w:name="_Toc511883156"/>
       <w:r>
         <w:t>Contact details</w:t>
       </w:r>
-      <w:bookmarkEnd w:id="12"/>
+      <w:bookmarkEnd w:id="13"/>
     </w:p>
     <w:p>
       <w:pPr>
@@ -3412,21 +3377,8 @@
         <w:tab/>
       </w:r>
       <w:r>
-        <w:t xml:space="preserve">Dr. M. </w:t>
-      </w:r>
-      <w:proofErr w:type="spellStart"/>
-      <w:r>
-        <w:t>Birna</w:t>
-      </w:r>
-      <w:proofErr w:type="spellEnd"/>
-      <w:r>
-        <w:t xml:space="preserve"> van </w:t>
-      </w:r>
-      <w:proofErr w:type="spellStart"/>
-      <w:r>
-        <w:t>Riemsdijk</w:t>
-      </w:r>
-      <w:proofErr w:type="spellEnd"/>
+        <w:t>Dr. M. Birna van Riemsdijk</w:t>
+      </w:r>
       <w:r>
         <w:br/>
       </w:r>
@@ -3513,23 +3465,7 @@
       </w:r>
       <w:r>
         <w:tab/>
-        <w:t xml:space="preserve">Van </w:t>
-      </w:r>
-      <w:proofErr w:type="spellStart"/>
-      <w:r>
-        <w:t>Mourik</w:t>
-      </w:r>
-      <w:proofErr w:type="spellEnd"/>
-      <w:r>
-        <w:t xml:space="preserve"> </w:t>
-      </w:r>
-      <w:proofErr w:type="spellStart"/>
-      <w:r>
-        <w:t>Broekmanweg</w:t>
-      </w:r>
-      <w:proofErr w:type="spellEnd"/>
-      <w:r>
-        <w:t xml:space="preserve"> 6</w:t>
+        <w:t>Van Mourik Broekmanweg 6</w:t>
       </w:r>
       <w:r>
         <w:br/>
@@ -3566,11 +3502,11 @@
           <w:numId w:val="19"/>
         </w:numPr>
       </w:pPr>
-      <w:bookmarkStart w:id="13" w:name="_Toc511883157"/>
+      <w:bookmarkStart w:id="14" w:name="_Toc511883157"/>
       <w:r>
         <w:t>Supervision</w:t>
       </w:r>
-      <w:bookmarkEnd w:id="13"/>
+      <w:bookmarkEnd w:id="14"/>
     </w:p>
     <w:p>
       <w:r>
@@ -3585,11 +3521,11 @@
           <w:numId w:val="19"/>
         </w:numPr>
       </w:pPr>
-      <w:bookmarkStart w:id="14" w:name="_Toc511883158"/>
+      <w:bookmarkStart w:id="15" w:name="_Toc511883158"/>
       <w:r>
         <w:t>Time planning</w:t>
       </w:r>
-      <w:bookmarkEnd w:id="14"/>
+      <w:bookmarkEnd w:id="15"/>
     </w:p>
     <w:p>
       <w:r>
@@ -3607,7 +3543,7 @@
         <w:ind w:left="720"/>
         <w:jc w:val="right"/>
       </w:pPr>
-      <w:bookmarkStart w:id="15" w:name="_Toc511883159"/>
+      <w:bookmarkStart w:id="16" w:name="_Toc511883159"/>
       <w:r>
         <w:rPr>
           <w:sz w:val="144"/>
@@ -3621,7 +3557,7 @@
       <w:r>
         <w:t>References</w:t>
       </w:r>
-      <w:bookmarkEnd w:id="15"/>
+      <w:bookmarkEnd w:id="16"/>
     </w:p>
     <w:p>
       <w:pPr>
@@ -3680,61 +3616,7 @@
           <w:sz w:val="20"/>
         </w:rPr>
         <w:tab/>
-        <w:t xml:space="preserve">T. </w:t>
-      </w:r>
-      <w:proofErr w:type="spellStart"/>
-      <w:r>
-        <w:rPr>
-          <w:rFonts w:ascii="Times New Roman" w:cs="Times New Roman"/>
-          <w:color w:val="000000"/>
-          <w:sz w:val="20"/>
-        </w:rPr>
-        <w:t>Okoshi</w:t>
-      </w:r>
-      <w:proofErr w:type="spellEnd"/>
-      <w:r>
-        <w:rPr>
-          <w:rFonts w:ascii="Times New Roman" w:cs="Times New Roman"/>
-          <w:color w:val="000000"/>
-          <w:sz w:val="20"/>
-        </w:rPr>
-        <w:t xml:space="preserve">, H. Nozaki, J. Nakazawa, H. </w:t>
-      </w:r>
-      <w:proofErr w:type="spellStart"/>
-      <w:r>
-        <w:rPr>
-          <w:rFonts w:ascii="Times New Roman" w:cs="Times New Roman"/>
-          <w:color w:val="000000"/>
-          <w:sz w:val="20"/>
-        </w:rPr>
-        <w:t>Tokuda</w:t>
-      </w:r>
-      <w:proofErr w:type="spellEnd"/>
-      <w:r>
-        <w:rPr>
-          <w:rFonts w:ascii="Times New Roman" w:cs="Times New Roman"/>
-          <w:color w:val="000000"/>
-          <w:sz w:val="20"/>
-        </w:rPr>
-        <w:t xml:space="preserve">, J. Ramos, and A. K. </w:t>
-      </w:r>
-      <w:proofErr w:type="spellStart"/>
-      <w:r>
-        <w:rPr>
-          <w:rFonts w:ascii="Times New Roman" w:cs="Times New Roman"/>
-          <w:color w:val="000000"/>
-          <w:sz w:val="20"/>
-        </w:rPr>
-        <w:t>Dey</w:t>
-      </w:r>
-      <w:proofErr w:type="spellEnd"/>
-      <w:r>
-        <w:rPr>
-          <w:rFonts w:ascii="Times New Roman" w:cs="Times New Roman"/>
-          <w:color w:val="000000"/>
-          <w:sz w:val="20"/>
-        </w:rPr>
-        <w:t xml:space="preserve">, “Towards attention-aware adaptive notification on smart phones,” </w:t>
+        <w:t xml:space="preserve">T. Okoshi, H. Nozaki, J. Nakazawa, H. Tokuda, J. Ramos, and A. K. Dey, “Towards attention-aware adaptive notification on smart phones,” </w:t>
       </w:r>
       <w:r>
         <w:rPr>
@@ -3744,9 +3626,43 @@
           <w:color w:val="000000"/>
           <w:sz w:val="20"/>
         </w:rPr>
-        <w:t xml:space="preserve">Pervasive Mob. </w:t>
-      </w:r>
-      <w:proofErr w:type="spellStart"/>
+        <w:t>Pervasive Mob. Comput.</w:t>
+      </w:r>
+      <w:r>
+        <w:rPr>
+          <w:rFonts w:ascii="Times New Roman" w:cs="Times New Roman"/>
+          <w:color w:val="000000"/>
+          <w:sz w:val="20"/>
+        </w:rPr>
+        <w:t>, vol. 26, pp. 17–34, Feb. 2016.</w:t>
+      </w:r>
+    </w:p>
+    <w:p>
+      <w:pPr>
+        <w:pStyle w:val="Bibliography"/>
+        <w:rPr>
+          <w:rFonts w:ascii="Times New Roman" w:cs="Times New Roman"/>
+          <w:color w:val="000000"/>
+          <w:sz w:val="20"/>
+        </w:rPr>
+      </w:pPr>
+      <w:r>
+        <w:rPr>
+          <w:rFonts w:ascii="Times New Roman" w:cs="Times New Roman"/>
+          <w:color w:val="000000"/>
+          <w:sz w:val="20"/>
+        </w:rPr>
+        <w:t>[2]</w:t>
+      </w:r>
+      <w:r>
+        <w:rPr>
+          <w:rFonts w:ascii="Times New Roman" w:cs="Times New Roman"/>
+          <w:color w:val="000000"/>
+          <w:sz w:val="20"/>
+        </w:rPr>
+        <w:tab/>
+        <w:t xml:space="preserve">L. S. Shafti, P. A. Haya, M. García-Herranz, and X. Alamán, “Personal Ambient Intelligent Reminder for People with Cognitive Disabilities,” in </w:t>
+      </w:r>
       <w:r>
         <w:rPr>
           <w:rFonts w:ascii="Times New Roman" w:cs="Times New Roman"/>
@@ -3755,9 +3671,43 @@
           <w:color w:val="000000"/>
           <w:sz w:val="20"/>
         </w:rPr>
-        <w:t>Comput</w:t>
-      </w:r>
-      <w:proofErr w:type="spellEnd"/>
+        <w:t>Ambient Assisted Living and Home Care</w:t>
+      </w:r>
+      <w:r>
+        <w:rPr>
+          <w:rFonts w:ascii="Times New Roman" w:cs="Times New Roman"/>
+          <w:color w:val="000000"/>
+          <w:sz w:val="20"/>
+        </w:rPr>
+        <w:t>, 2012, pp. 383–390.</w:t>
+      </w:r>
+    </w:p>
+    <w:p>
+      <w:pPr>
+        <w:pStyle w:val="Bibliography"/>
+        <w:rPr>
+          <w:rFonts w:ascii="Times New Roman" w:cs="Times New Roman"/>
+          <w:color w:val="000000"/>
+          <w:sz w:val="20"/>
+        </w:rPr>
+      </w:pPr>
+      <w:r>
+        <w:rPr>
+          <w:rFonts w:ascii="Times New Roman" w:cs="Times New Roman"/>
+          <w:color w:val="000000"/>
+          <w:sz w:val="20"/>
+        </w:rPr>
+        <w:t>[3]</w:t>
+      </w:r>
+      <w:r>
+        <w:rPr>
+          <w:rFonts w:ascii="Times New Roman" w:cs="Times New Roman"/>
+          <w:color w:val="000000"/>
+          <w:sz w:val="20"/>
+        </w:rPr>
+        <w:tab/>
+        <w:t xml:space="preserve">J. K. Zao, M. Y. Wang, P. Tsai, and J. W. S. Liu, “Smart phone based medicine in-take scheduler, reminder and monitor,” in </w:t>
+      </w:r>
       <w:r>
         <w:rPr>
           <w:rFonts w:ascii="Times New Roman" w:cs="Times New Roman"/>
@@ -3766,15 +3716,15 @@
           <w:color w:val="000000"/>
           <w:sz w:val="20"/>
         </w:rPr>
-        <w:t>.</w:t>
-      </w:r>
-      <w:r>
-        <w:rPr>
-          <w:rFonts w:ascii="Times New Roman" w:cs="Times New Roman"/>
-          <w:color w:val="000000"/>
-          <w:sz w:val="20"/>
-        </w:rPr>
-        <w:t>, vol. 26, pp. 17–34, Feb. 2016.</w:t>
+        <w:t>The 12th IEEE International Conference on e-Health Networking, Applications and Services</w:t>
+      </w:r>
+      <w:r>
+        <w:rPr>
+          <w:rFonts w:ascii="Times New Roman" w:cs="Times New Roman"/>
+          <w:color w:val="000000"/>
+          <w:sz w:val="20"/>
+        </w:rPr>
+        <w:t>, 2010, pp. 162–168.</w:t>
       </w:r>
     </w:p>
     <w:p>
@@ -3792,7 +3742,7 @@
           <w:color w:val="000000"/>
           <w:sz w:val="20"/>
         </w:rPr>
-        <w:t>[2]</w:t>
+        <w:t>[4]</w:t>
       </w:r>
       <w:r>
         <w:rPr>
@@ -3801,61 +3751,7 @@
           <w:sz w:val="20"/>
         </w:rPr>
         <w:tab/>
-        <w:t xml:space="preserve">L. S. </w:t>
-      </w:r>
-      <w:proofErr w:type="spellStart"/>
-      <w:r>
-        <w:rPr>
-          <w:rFonts w:ascii="Times New Roman" w:cs="Times New Roman"/>
-          <w:color w:val="000000"/>
-          <w:sz w:val="20"/>
-        </w:rPr>
-        <w:t>Shafti</w:t>
-      </w:r>
-      <w:proofErr w:type="spellEnd"/>
-      <w:r>
-        <w:rPr>
-          <w:rFonts w:ascii="Times New Roman" w:cs="Times New Roman"/>
-          <w:color w:val="000000"/>
-          <w:sz w:val="20"/>
-        </w:rPr>
-        <w:t>, P. A. Haya, M. García-</w:t>
-      </w:r>
-      <w:proofErr w:type="spellStart"/>
-      <w:r>
-        <w:rPr>
-          <w:rFonts w:ascii="Times New Roman" w:cs="Times New Roman"/>
-          <w:color w:val="000000"/>
-          <w:sz w:val="20"/>
-        </w:rPr>
-        <w:t>Herranz</w:t>
-      </w:r>
-      <w:proofErr w:type="spellEnd"/>
-      <w:r>
-        <w:rPr>
-          <w:rFonts w:ascii="Times New Roman" w:cs="Times New Roman"/>
-          <w:color w:val="000000"/>
-          <w:sz w:val="20"/>
-        </w:rPr>
-        <w:t xml:space="preserve">, and X. </w:t>
-      </w:r>
-      <w:proofErr w:type="spellStart"/>
-      <w:r>
-        <w:rPr>
-          <w:rFonts w:ascii="Times New Roman" w:cs="Times New Roman"/>
-          <w:color w:val="000000"/>
-          <w:sz w:val="20"/>
-        </w:rPr>
-        <w:t>Alamán</w:t>
-      </w:r>
-      <w:proofErr w:type="spellEnd"/>
-      <w:r>
-        <w:rPr>
-          <w:rFonts w:ascii="Times New Roman" w:cs="Times New Roman"/>
-          <w:color w:val="000000"/>
-          <w:sz w:val="20"/>
-        </w:rPr>
-        <w:t xml:space="preserve">, “Personal Ambient Intelligent Reminder for People with Cognitive Disabilities,” in </w:t>
+        <w:t xml:space="preserve">A. Arcelus, M. H. Jones, R. Goubran, and F. Knoefel, “Integration of Smart Home Technologies in a Health Monitoring System for the Elderly,” in </w:t>
       </w:r>
       <w:r>
         <w:rPr>
@@ -3865,15 +3761,15 @@
           <w:color w:val="000000"/>
           <w:sz w:val="20"/>
         </w:rPr>
-        <w:t>Ambient Assisted Living and Home Care</w:t>
-      </w:r>
-      <w:r>
-        <w:rPr>
-          <w:rFonts w:ascii="Times New Roman" w:cs="Times New Roman"/>
-          <w:color w:val="000000"/>
-          <w:sz w:val="20"/>
-        </w:rPr>
-        <w:t>, 2012, pp. 383–390.</w:t>
+        <w:t>21st International Conference on Advanced Information Networking and Applications Workshops, 2007, AINAW ’07</w:t>
+      </w:r>
+      <w:r>
+        <w:rPr>
+          <w:rFonts w:ascii="Times New Roman" w:cs="Times New Roman"/>
+          <w:color w:val="000000"/>
+          <w:sz w:val="20"/>
+        </w:rPr>
+        <w:t>, 2007, vol. 2, pp. 820–825.</w:t>
       </w:r>
     </w:p>
     <w:p>
@@ -3891,7 +3787,7 @@
           <w:color w:val="000000"/>
           <w:sz w:val="20"/>
         </w:rPr>
-        <w:t>[3]</w:t>
+        <w:t>[5]</w:t>
       </w:r>
       <w:r>
         <w:rPr>
@@ -3900,25 +3796,34 @@
           <w:sz w:val="20"/>
         </w:rPr>
         <w:tab/>
-        <w:t xml:space="preserve">J. K. </w:t>
-      </w:r>
-      <w:proofErr w:type="spellStart"/>
-      <w:r>
-        <w:rPr>
-          <w:rFonts w:ascii="Times New Roman" w:cs="Times New Roman"/>
-          <w:color w:val="000000"/>
-          <w:sz w:val="20"/>
-        </w:rPr>
-        <w:t>Zao</w:t>
-      </w:r>
-      <w:proofErr w:type="spellEnd"/>
-      <w:r>
-        <w:rPr>
-          <w:rFonts w:ascii="Times New Roman" w:cs="Times New Roman"/>
-          <w:color w:val="000000"/>
-          <w:sz w:val="20"/>
-        </w:rPr>
-        <w:t xml:space="preserve">, M. Y. Wang, P. Tsai, and J. W. S. Liu, “Smart phone based medicine in-take scheduler, reminder and monitor,” in </w:t>
+        <w:t>W. Jih, J. Y. Hsu, and T.-M. Tsai, “Context-Aware Service Integration for Elderly Care in A Smart Environment,” 2006.</w:t>
+      </w:r>
+    </w:p>
+    <w:p>
+      <w:pPr>
+        <w:pStyle w:val="Bibliography"/>
+        <w:rPr>
+          <w:rFonts w:ascii="Times New Roman" w:cs="Times New Roman"/>
+          <w:color w:val="000000"/>
+          <w:sz w:val="20"/>
+        </w:rPr>
+      </w:pPr>
+      <w:r>
+        <w:rPr>
+          <w:rFonts w:ascii="Times New Roman" w:cs="Times New Roman"/>
+          <w:color w:val="000000"/>
+          <w:sz w:val="20"/>
+        </w:rPr>
+        <w:t>[6]</w:t>
+      </w:r>
+      <w:r>
+        <w:rPr>
+          <w:rFonts w:ascii="Times New Roman" w:cs="Times New Roman"/>
+          <w:color w:val="000000"/>
+          <w:sz w:val="20"/>
+        </w:rPr>
+        <w:tab/>
+        <w:t xml:space="preserve">N. Mitabe and N. Shinomiya, “Support system for elderly care with ambient sensors in indoor environment,” in </w:t>
       </w:r>
       <w:r>
         <w:rPr>
@@ -3928,15 +3833,15 @@
           <w:color w:val="000000"/>
           <w:sz w:val="20"/>
         </w:rPr>
-        <w:t>The 12th IEEE International Conference on e-Health Networking, Applications and Services</w:t>
-      </w:r>
-      <w:r>
-        <w:rPr>
-          <w:rFonts w:ascii="Times New Roman" w:cs="Times New Roman"/>
-          <w:color w:val="000000"/>
-          <w:sz w:val="20"/>
-        </w:rPr>
-        <w:t>, 2010, pp. 162–168.</w:t>
+        <w:t>2017 Eleventh International Conference on Sensing Technology (ICST)</w:t>
+      </w:r>
+      <w:r>
+        <w:rPr>
+          <w:rFonts w:ascii="Times New Roman" w:cs="Times New Roman"/>
+          <w:color w:val="000000"/>
+          <w:sz w:val="20"/>
+        </w:rPr>
+        <w:t>, 2017, pp. 1–4.</w:t>
       </w:r>
     </w:p>
     <w:p>
@@ -3954,7 +3859,7 @@
           <w:color w:val="000000"/>
           <w:sz w:val="20"/>
         </w:rPr>
-        <w:t>[4]</w:t>
+        <w:t>[7]</w:t>
       </w:r>
       <w:r>
         <w:rPr>
@@ -3963,61 +3868,34 @@
           <w:sz w:val="20"/>
         </w:rPr>
         <w:tab/>
-        <w:t xml:space="preserve">A. </w:t>
-      </w:r>
-      <w:proofErr w:type="spellStart"/>
-      <w:r>
-        <w:rPr>
-          <w:rFonts w:ascii="Times New Roman" w:cs="Times New Roman"/>
-          <w:color w:val="000000"/>
-          <w:sz w:val="20"/>
-        </w:rPr>
-        <w:t>Arcelus</w:t>
-      </w:r>
-      <w:proofErr w:type="spellEnd"/>
-      <w:r>
-        <w:rPr>
-          <w:rFonts w:ascii="Times New Roman" w:cs="Times New Roman"/>
-          <w:color w:val="000000"/>
-          <w:sz w:val="20"/>
-        </w:rPr>
-        <w:t xml:space="preserve">, M. H. Jones, R. </w:t>
-      </w:r>
-      <w:proofErr w:type="spellStart"/>
-      <w:r>
-        <w:rPr>
-          <w:rFonts w:ascii="Times New Roman" w:cs="Times New Roman"/>
-          <w:color w:val="000000"/>
-          <w:sz w:val="20"/>
-        </w:rPr>
-        <w:t>Goubran</w:t>
-      </w:r>
-      <w:proofErr w:type="spellEnd"/>
-      <w:r>
-        <w:rPr>
-          <w:rFonts w:ascii="Times New Roman" w:cs="Times New Roman"/>
-          <w:color w:val="000000"/>
-          <w:sz w:val="20"/>
-        </w:rPr>
-        <w:t xml:space="preserve">, and F. </w:t>
-      </w:r>
-      <w:proofErr w:type="spellStart"/>
-      <w:r>
-        <w:rPr>
-          <w:rFonts w:ascii="Times New Roman" w:cs="Times New Roman"/>
-          <w:color w:val="000000"/>
-          <w:sz w:val="20"/>
-        </w:rPr>
-        <w:t>Knoefel</w:t>
-      </w:r>
-      <w:proofErr w:type="spellEnd"/>
-      <w:r>
-        <w:rPr>
-          <w:rFonts w:ascii="Times New Roman" w:cs="Times New Roman"/>
-          <w:color w:val="000000"/>
-          <w:sz w:val="20"/>
-        </w:rPr>
-        <w:t xml:space="preserve">, “Integration of Smart Home Technologies in a Health Monitoring System for the Elderly,” in </w:t>
+        <w:t>M. Neerincx, M. Tielman, C. Horsch, W.-P. Brinkman, K. Bosch, and R. J. Beun, “Virtual Health Agents,” 2015.</w:t>
+      </w:r>
+    </w:p>
+    <w:p>
+      <w:pPr>
+        <w:pStyle w:val="Bibliography"/>
+        <w:rPr>
+          <w:rFonts w:ascii="Times New Roman" w:cs="Times New Roman"/>
+          <w:color w:val="000000"/>
+          <w:sz w:val="20"/>
+        </w:rPr>
+      </w:pPr>
+      <w:r>
+        <w:rPr>
+          <w:rFonts w:ascii="Times New Roman" w:cs="Times New Roman"/>
+          <w:color w:val="000000"/>
+          <w:sz w:val="20"/>
+        </w:rPr>
+        <w:t>[8]</w:t>
+      </w:r>
+      <w:r>
+        <w:rPr>
+          <w:rFonts w:ascii="Times New Roman" w:cs="Times New Roman"/>
+          <w:color w:val="000000"/>
+          <w:sz w:val="20"/>
+        </w:rPr>
+        <w:tab/>
+        <w:t xml:space="preserve">M. B. van Riemsdijk, C. M. Jonker, and V. Lesser, “Creating Socially Adaptive Electronic Partners: Interaction, Reasoning and Ethical Challenges,” in </w:t>
       </w:r>
       <w:r>
         <w:rPr>
@@ -4027,15 +3905,15 @@
           <w:color w:val="000000"/>
           <w:sz w:val="20"/>
         </w:rPr>
-        <w:t>21st International Conference on Advanced Information Networking and Applications Workshops, 2007, AINAW ’07</w:t>
-      </w:r>
-      <w:r>
-        <w:rPr>
-          <w:rFonts w:ascii="Times New Roman" w:cs="Times New Roman"/>
-          <w:color w:val="000000"/>
-          <w:sz w:val="20"/>
-        </w:rPr>
-        <w:t>, 2007, vol. 2, pp. 820–825.</w:t>
+        <w:t>Proceedings of the 2015 International Conference on Autonomous Agents and Multiagent Systems</w:t>
+      </w:r>
+      <w:r>
+        <w:rPr>
+          <w:rFonts w:ascii="Times New Roman" w:cs="Times New Roman"/>
+          <w:color w:val="000000"/>
+          <w:sz w:val="20"/>
+        </w:rPr>
+        <w:t>, Richland, SC, 2015, pp. 1201–1206.</w:t>
       </w:r>
     </w:p>
     <w:p>
@@ -4053,7 +3931,7 @@
           <w:color w:val="000000"/>
           <w:sz w:val="20"/>
         </w:rPr>
-        <w:t>[5]</w:t>
+        <w:t>[9]</w:t>
       </w:r>
       <w:r>
         <w:rPr>
@@ -4062,25 +3940,7 @@
           <w:sz w:val="20"/>
         </w:rPr>
         <w:tab/>
-        <w:t xml:space="preserve">W. </w:t>
-      </w:r>
-      <w:proofErr w:type="spellStart"/>
-      <w:r>
-        <w:rPr>
-          <w:rFonts w:ascii="Times New Roman" w:cs="Times New Roman"/>
-          <w:color w:val="000000"/>
-          <w:sz w:val="20"/>
-        </w:rPr>
-        <w:t>Jih</w:t>
-      </w:r>
-      <w:proofErr w:type="spellEnd"/>
-      <w:r>
-        <w:rPr>
-          <w:rFonts w:ascii="Times New Roman" w:cs="Times New Roman"/>
-          <w:color w:val="000000"/>
-          <w:sz w:val="20"/>
-        </w:rPr>
-        <w:t>, J. Y. Hsu, and T.-M. Tsai, “Context-Aware Service Integration for Elderly Care in A Smart Environment,” 2006.</w:t>
+        <w:t>M. S. Kließ and M. B. van Riemsdijk, “Requirements for a Temporal Logic of Daily Activities for Supportive Technology.”</w:t>
       </w:r>
     </w:p>
     <w:p>
@@ -4098,7 +3958,7 @@
           <w:color w:val="000000"/>
           <w:sz w:val="20"/>
         </w:rPr>
-        <w:t>[6]</w:t>
+        <w:t>[10]</w:t>
       </w:r>
       <w:r>
         <w:rPr>
@@ -4107,43 +3967,7 @@
           <w:sz w:val="20"/>
         </w:rPr>
         <w:tab/>
-        <w:t xml:space="preserve">N. </w:t>
-      </w:r>
-      <w:proofErr w:type="spellStart"/>
-      <w:r>
-        <w:rPr>
-          <w:rFonts w:ascii="Times New Roman" w:cs="Times New Roman"/>
-          <w:color w:val="000000"/>
-          <w:sz w:val="20"/>
-        </w:rPr>
-        <w:t>Mitabe</w:t>
-      </w:r>
-      <w:proofErr w:type="spellEnd"/>
-      <w:r>
-        <w:rPr>
-          <w:rFonts w:ascii="Times New Roman" w:cs="Times New Roman"/>
-          <w:color w:val="000000"/>
-          <w:sz w:val="20"/>
-        </w:rPr>
-        <w:t xml:space="preserve"> and N. </w:t>
-      </w:r>
-      <w:proofErr w:type="spellStart"/>
-      <w:r>
-        <w:rPr>
-          <w:rFonts w:ascii="Times New Roman" w:cs="Times New Roman"/>
-          <w:color w:val="000000"/>
-          <w:sz w:val="20"/>
-        </w:rPr>
-        <w:t>Shinomiya</w:t>
-      </w:r>
-      <w:proofErr w:type="spellEnd"/>
-      <w:r>
-        <w:rPr>
-          <w:rFonts w:ascii="Times New Roman" w:cs="Times New Roman"/>
-          <w:color w:val="000000"/>
-          <w:sz w:val="20"/>
-        </w:rPr>
-        <w:t xml:space="preserve">, “Support system for elderly care with ambient sensors in indoor environment,” in </w:t>
+        <w:t xml:space="preserve">P. Pasotti, M. B. van Riemsdijk, and C. M. Jonker, “Representing human habits: towards a habit support agent,” in </w:t>
       </w:r>
       <w:r>
         <w:rPr>
@@ -4153,15 +3977,15 @@
           <w:color w:val="000000"/>
           <w:sz w:val="20"/>
         </w:rPr>
-        <w:t>2017 Eleventh International Conference on Sensing Technology (ICST)</w:t>
-      </w:r>
-      <w:r>
-        <w:rPr>
-          <w:rFonts w:ascii="Times New Roman" w:cs="Times New Roman"/>
-          <w:color w:val="000000"/>
-          <w:sz w:val="20"/>
-        </w:rPr>
-        <w:t>, 2017, pp. 1–4.</w:t>
+        <w:t>Proceedings of the 10th International workshop on Normative Multiagent Systems (NorMAS’16)</w:t>
+      </w:r>
+      <w:r>
+        <w:rPr>
+          <w:rFonts w:ascii="Times New Roman" w:cs="Times New Roman"/>
+          <w:color w:val="000000"/>
+          <w:sz w:val="20"/>
+        </w:rPr>
+        <w:t>, 2016.</w:t>
       </w:r>
     </w:p>
     <w:p>
@@ -4179,7 +4003,7 @@
           <w:color w:val="000000"/>
           <w:sz w:val="20"/>
         </w:rPr>
-        <w:t>[7]</w:t>
+        <w:t>[11]</w:t>
       </w:r>
       <w:r>
         <w:rPr>
@@ -4188,79 +4012,7 @@
           <w:sz w:val="20"/>
         </w:rPr>
         <w:tab/>
-        <w:t xml:space="preserve">M. </w:t>
-      </w:r>
-      <w:proofErr w:type="spellStart"/>
-      <w:r>
-        <w:rPr>
-          <w:rFonts w:ascii="Times New Roman" w:cs="Times New Roman"/>
-          <w:color w:val="000000"/>
-          <w:sz w:val="20"/>
-        </w:rPr>
-        <w:t>Neerincx</w:t>
-      </w:r>
-      <w:proofErr w:type="spellEnd"/>
-      <w:r>
-        <w:rPr>
-          <w:rFonts w:ascii="Times New Roman" w:cs="Times New Roman"/>
-          <w:color w:val="000000"/>
-          <w:sz w:val="20"/>
-        </w:rPr>
-        <w:t xml:space="preserve">, M. </w:t>
-      </w:r>
-      <w:proofErr w:type="spellStart"/>
-      <w:r>
-        <w:rPr>
-          <w:rFonts w:ascii="Times New Roman" w:cs="Times New Roman"/>
-          <w:color w:val="000000"/>
-          <w:sz w:val="20"/>
-        </w:rPr>
-        <w:t>Tielman</w:t>
-      </w:r>
-      <w:proofErr w:type="spellEnd"/>
-      <w:r>
-        <w:rPr>
-          <w:rFonts w:ascii="Times New Roman" w:cs="Times New Roman"/>
-          <w:color w:val="000000"/>
-          <w:sz w:val="20"/>
-        </w:rPr>
-        <w:t xml:space="preserve">, C. </w:t>
-      </w:r>
-      <w:proofErr w:type="spellStart"/>
-      <w:r>
-        <w:rPr>
-          <w:rFonts w:ascii="Times New Roman" w:cs="Times New Roman"/>
-          <w:color w:val="000000"/>
-          <w:sz w:val="20"/>
-        </w:rPr>
-        <w:t>Horsch</w:t>
-      </w:r>
-      <w:proofErr w:type="spellEnd"/>
-      <w:r>
-        <w:rPr>
-          <w:rFonts w:ascii="Times New Roman" w:cs="Times New Roman"/>
-          <w:color w:val="000000"/>
-          <w:sz w:val="20"/>
-        </w:rPr>
-        <w:t xml:space="preserve">, W.-P. Brinkman, K. Bosch, and R. J. </w:t>
-      </w:r>
-      <w:proofErr w:type="spellStart"/>
-      <w:r>
-        <w:rPr>
-          <w:rFonts w:ascii="Times New Roman" w:cs="Times New Roman"/>
-          <w:color w:val="000000"/>
-          <w:sz w:val="20"/>
-        </w:rPr>
-        <w:t>Beun</w:t>
-      </w:r>
-      <w:proofErr w:type="spellEnd"/>
-      <w:r>
-        <w:rPr>
-          <w:rFonts w:ascii="Times New Roman" w:cs="Times New Roman"/>
-          <w:color w:val="000000"/>
-          <w:sz w:val="20"/>
-        </w:rPr>
-        <w:t>, “Virtual Health Agents,” 2015.</w:t>
+        <w:t>P. Pasotti, C. M. Jonker, and M. B. van Riemsdijk, “Towards a formalisation of Action Identiﬁcation Hierarchies∗.”</w:t>
       </w:r>
     </w:p>
     <w:p>
@@ -4278,7 +4030,7 @@
           <w:color w:val="000000"/>
           <w:sz w:val="20"/>
         </w:rPr>
-        <w:t>[8]</w:t>
+        <w:t>[12]</w:t>
       </w:r>
       <w:r>
         <w:rPr>
@@ -4287,25 +4039,7 @@
           <w:sz w:val="20"/>
         </w:rPr>
         <w:tab/>
-        <w:t xml:space="preserve">M. B. van </w:t>
-      </w:r>
-      <w:proofErr w:type="spellStart"/>
-      <w:r>
-        <w:rPr>
-          <w:rFonts w:ascii="Times New Roman" w:cs="Times New Roman"/>
-          <w:color w:val="000000"/>
-          <w:sz w:val="20"/>
-        </w:rPr>
-        <w:t>Riemsdijk</w:t>
-      </w:r>
-      <w:proofErr w:type="spellEnd"/>
-      <w:r>
-        <w:rPr>
-          <w:rFonts w:ascii="Times New Roman" w:cs="Times New Roman"/>
-          <w:color w:val="000000"/>
-          <w:sz w:val="20"/>
-        </w:rPr>
-        <w:t xml:space="preserve">, C. M. Jonker, and V. Lesser, “Creating Socially Adaptive Electronic Partners: Interaction, Reasoning and Ethical Challenges,” in </w:t>
+        <w:t xml:space="preserve">“Olisto makes smart thing smarter, according to your rules.,” </w:t>
       </w:r>
       <w:r>
         <w:rPr>
@@ -4315,15 +4049,15 @@
           <w:color w:val="000000"/>
           <w:sz w:val="20"/>
         </w:rPr>
-        <w:t>Proceedings of the 2015 International Conference on Autonomous Agents and Multiagent Systems</w:t>
-      </w:r>
-      <w:r>
-        <w:rPr>
-          <w:rFonts w:ascii="Times New Roman" w:cs="Times New Roman"/>
-          <w:color w:val="000000"/>
-          <w:sz w:val="20"/>
-        </w:rPr>
-        <w:t>, Richland, SC, 2015, pp. 1201–1206.</w:t>
+        <w:t>Olisto</w:t>
+      </w:r>
+      <w:r>
+        <w:rPr>
+          <w:rFonts w:ascii="Times New Roman" w:cs="Times New Roman"/>
+          <w:color w:val="000000"/>
+          <w:sz w:val="20"/>
+        </w:rPr>
+        <w:t>. [Online]. Available: https://olisto.com/. [Accessed: 19-Apr-2018].</w:t>
       </w:r>
     </w:p>
     <w:p>
@@ -4341,7 +4075,7 @@
           <w:color w:val="000000"/>
           <w:sz w:val="20"/>
         </w:rPr>
-        <w:t>[9]</w:t>
+        <w:t>[13]</w:t>
       </w:r>
       <w:r>
         <w:rPr>
@@ -4350,43 +4084,7 @@
           <w:sz w:val="20"/>
         </w:rPr>
         <w:tab/>
-        <w:t xml:space="preserve">M. S. </w:t>
-      </w:r>
-      <w:proofErr w:type="spellStart"/>
-      <w:r>
-        <w:rPr>
-          <w:rFonts w:ascii="Times New Roman" w:cs="Times New Roman"/>
-          <w:color w:val="000000"/>
-          <w:sz w:val="20"/>
-        </w:rPr>
-        <w:t>Kließ</w:t>
-      </w:r>
-      <w:proofErr w:type="spellEnd"/>
-      <w:r>
-        <w:rPr>
-          <w:rFonts w:ascii="Times New Roman" w:cs="Times New Roman"/>
-          <w:color w:val="000000"/>
-          <w:sz w:val="20"/>
-        </w:rPr>
-        <w:t xml:space="preserve"> and M. B. van </w:t>
-      </w:r>
-      <w:proofErr w:type="spellStart"/>
-      <w:r>
-        <w:rPr>
-          <w:rFonts w:ascii="Times New Roman" w:cs="Times New Roman"/>
-          <w:color w:val="000000"/>
-          <w:sz w:val="20"/>
-        </w:rPr>
-        <w:t>Riemsdijk</w:t>
-      </w:r>
-      <w:proofErr w:type="spellEnd"/>
-      <w:r>
-        <w:rPr>
-          <w:rFonts w:ascii="Times New Roman" w:cs="Times New Roman"/>
-          <w:color w:val="000000"/>
-          <w:sz w:val="20"/>
-        </w:rPr>
-        <w:t>, “Requirements for a Temporal Logic of Daily Activities for Supportive Technology.”</w:t>
+        <w:t>IFTTT, “IFTTT helps your apps and devices work together.” [Online]. Available: https://ifttt.com. [Accessed: 19-Apr-2018].</w:t>
       </w:r>
     </w:p>
     <w:p>
@@ -4404,7 +4102,7 @@
           <w:color w:val="000000"/>
           <w:sz w:val="20"/>
         </w:rPr>
-        <w:t>[10]</w:t>
+        <w:t>[14]</w:t>
       </w:r>
       <w:r>
         <w:rPr>
@@ -4413,43 +4111,88 @@
           <w:sz w:val="20"/>
         </w:rPr>
         <w:tab/>
-        <w:t xml:space="preserve">P. </w:t>
-      </w:r>
-      <w:proofErr w:type="spellStart"/>
-      <w:r>
-        <w:rPr>
-          <w:rFonts w:ascii="Times New Roman" w:cs="Times New Roman"/>
-          <w:color w:val="000000"/>
-          <w:sz w:val="20"/>
-        </w:rPr>
-        <w:t>Pasotti</w:t>
-      </w:r>
-      <w:proofErr w:type="spellEnd"/>
-      <w:r>
-        <w:rPr>
-          <w:rFonts w:ascii="Times New Roman" w:cs="Times New Roman"/>
-          <w:color w:val="000000"/>
-          <w:sz w:val="20"/>
-        </w:rPr>
-        <w:t xml:space="preserve">, M. B. van </w:t>
-      </w:r>
-      <w:proofErr w:type="spellStart"/>
-      <w:r>
-        <w:rPr>
-          <w:rFonts w:ascii="Times New Roman" w:cs="Times New Roman"/>
-          <w:color w:val="000000"/>
-          <w:sz w:val="20"/>
-        </w:rPr>
-        <w:t>Riemsdijk</w:t>
-      </w:r>
-      <w:proofErr w:type="spellEnd"/>
-      <w:r>
-        <w:rPr>
-          <w:rFonts w:ascii="Times New Roman" w:cs="Times New Roman"/>
-          <w:color w:val="000000"/>
-          <w:sz w:val="20"/>
-        </w:rPr>
-        <w:t xml:space="preserve">, and C. M. Jonker, “Representing human habits: towards a habit support agent,” in </w:t>
+        <w:t>“Maps - Navigation &amp; Transit - Apps on Google Play.” [Online]. Available: https://play.google.com/store/apps/details?id=com.google.android.apps.maps&amp;hl=en. [Accessed: 19-Apr-2018].</w:t>
+      </w:r>
+    </w:p>
+    <w:p>
+      <w:pPr>
+        <w:pStyle w:val="Bibliography"/>
+        <w:rPr>
+          <w:rFonts w:ascii="Times New Roman" w:cs="Times New Roman"/>
+          <w:color w:val="000000"/>
+          <w:sz w:val="20"/>
+        </w:rPr>
+      </w:pPr>
+      <w:r>
+        <w:rPr>
+          <w:rFonts w:ascii="Times New Roman" w:cs="Times New Roman"/>
+          <w:color w:val="000000"/>
+          <w:sz w:val="20"/>
+        </w:rPr>
+        <w:t>[15]</w:t>
+      </w:r>
+      <w:r>
+        <w:rPr>
+          <w:rFonts w:ascii="Times New Roman" w:cs="Times New Roman"/>
+          <w:color w:val="000000"/>
+          <w:sz w:val="20"/>
+        </w:rPr>
+        <w:tab/>
+        <w:t>“Free Community-based GPS, Maps &amp; Traffic Navigation App | Waze.” [Online]. Available: https://www.waze.com/en. [Accessed: 19-Apr-2018].</w:t>
+      </w:r>
+    </w:p>
+    <w:p>
+      <w:pPr>
+        <w:pStyle w:val="Bibliography"/>
+        <w:rPr>
+          <w:rFonts w:ascii="Times New Roman" w:cs="Times New Roman"/>
+          <w:color w:val="000000"/>
+          <w:sz w:val="20"/>
+        </w:rPr>
+      </w:pPr>
+      <w:r>
+        <w:rPr>
+          <w:rFonts w:ascii="Times New Roman" w:cs="Times New Roman"/>
+          <w:color w:val="000000"/>
+          <w:sz w:val="20"/>
+        </w:rPr>
+        <w:t>[16]</w:t>
+      </w:r>
+      <w:r>
+        <w:rPr>
+          <w:rFonts w:ascii="Times New Roman" w:cs="Times New Roman"/>
+          <w:color w:val="000000"/>
+          <w:sz w:val="20"/>
+        </w:rPr>
+        <w:tab/>
+        <w:t>Peter G. Chin, “Smart reminders,” 25-Mar-2005.</w:t>
+      </w:r>
+    </w:p>
+    <w:p>
+      <w:pPr>
+        <w:pStyle w:val="Bibliography"/>
+        <w:rPr>
+          <w:rFonts w:ascii="Times New Roman" w:cs="Times New Roman"/>
+          <w:color w:val="000000"/>
+          <w:sz w:val="20"/>
+        </w:rPr>
+      </w:pPr>
+      <w:r>
+        <w:rPr>
+          <w:rFonts w:ascii="Times New Roman" w:cs="Times New Roman"/>
+          <w:color w:val="000000"/>
+          <w:sz w:val="20"/>
+        </w:rPr>
+        <w:t>[17]</w:t>
+      </w:r>
+      <w:r>
+        <w:rPr>
+          <w:rFonts w:ascii="Times New Roman" w:cs="Times New Roman"/>
+          <w:color w:val="000000"/>
+          <w:sz w:val="20"/>
+        </w:rPr>
+        <w:tab/>
+        <w:t xml:space="preserve">“Timeful,” </w:t>
       </w:r>
       <w:r>
         <w:rPr>
@@ -4459,15 +4202,15 @@
           <w:color w:val="000000"/>
           <w:sz w:val="20"/>
         </w:rPr>
-        <w:t>Proceedings of the 10th International workshop on Normative Multiagent Systems (NorMAS’16)</w:t>
-      </w:r>
-      <w:r>
-        <w:rPr>
-          <w:rFonts w:ascii="Times New Roman" w:cs="Times New Roman"/>
-          <w:color w:val="000000"/>
-          <w:sz w:val="20"/>
-        </w:rPr>
-        <w:t>, 2016.</w:t>
+        <w:t>Internet Archive</w:t>
+      </w:r>
+      <w:r>
+        <w:rPr>
+          <w:rFonts w:ascii="Times New Roman" w:cs="Times New Roman"/>
+          <w:color w:val="000000"/>
+          <w:sz w:val="20"/>
+        </w:rPr>
+        <w:t>, 02-Mar-2015. [Online]. Available: https://web.archive.org/web/20150302091124/http://www.timeful.com/. [Accessed: 19-Apr-2018].</w:t>
       </w:r>
     </w:p>
     <w:p>
@@ -4485,7 +4228,7 @@
           <w:color w:val="000000"/>
           <w:sz w:val="20"/>
         </w:rPr>
-        <w:t>[11]</w:t>
+        <w:t>[18]</w:t>
       </w:r>
       <w:r>
         <w:rPr>
@@ -4494,108 +4237,8 @@
           <w:sz w:val="20"/>
         </w:rPr>
         <w:tab/>
-        <w:t xml:space="preserve">P. </w:t>
-      </w:r>
-      <w:proofErr w:type="spellStart"/>
-      <w:r>
-        <w:rPr>
-          <w:rFonts w:ascii="Times New Roman" w:cs="Times New Roman"/>
-          <w:color w:val="000000"/>
-          <w:sz w:val="20"/>
-        </w:rPr>
-        <w:t>Pasotti</w:t>
-      </w:r>
-      <w:proofErr w:type="spellEnd"/>
-      <w:r>
-        <w:rPr>
-          <w:rFonts w:ascii="Times New Roman" w:cs="Times New Roman"/>
-          <w:color w:val="000000"/>
-          <w:sz w:val="20"/>
-        </w:rPr>
-        <w:t xml:space="preserve">, C. M. Jonker, and M. B. van </w:t>
-      </w:r>
-      <w:proofErr w:type="spellStart"/>
-      <w:r>
-        <w:rPr>
-          <w:rFonts w:ascii="Times New Roman" w:cs="Times New Roman"/>
-          <w:color w:val="000000"/>
-          <w:sz w:val="20"/>
-        </w:rPr>
-        <w:t>Riemsdijk</w:t>
-      </w:r>
-      <w:proofErr w:type="spellEnd"/>
-      <w:r>
-        <w:rPr>
-          <w:rFonts w:ascii="Times New Roman" w:cs="Times New Roman"/>
-          <w:color w:val="000000"/>
-          <w:sz w:val="20"/>
-        </w:rPr>
-        <w:t xml:space="preserve">, “Towards a </w:t>
-      </w:r>
-      <w:proofErr w:type="spellStart"/>
-      <w:r>
-        <w:rPr>
-          <w:rFonts w:ascii="Times New Roman" w:cs="Times New Roman"/>
-          <w:color w:val="000000"/>
-          <w:sz w:val="20"/>
-        </w:rPr>
-        <w:t>formalisation</w:t>
-      </w:r>
-      <w:proofErr w:type="spellEnd"/>
-      <w:r>
-        <w:rPr>
-          <w:rFonts w:ascii="Times New Roman" w:cs="Times New Roman"/>
-          <w:color w:val="000000"/>
-          <w:sz w:val="20"/>
-        </w:rPr>
-        <w:t xml:space="preserve"> of Action Identiﬁcation Hierarchies∗.”</w:t>
-      </w:r>
-    </w:p>
-    <w:p>
-      <w:pPr>
-        <w:pStyle w:val="Bibliography"/>
-        <w:rPr>
-          <w:rFonts w:ascii="Times New Roman" w:cs="Times New Roman"/>
-          <w:color w:val="000000"/>
-          <w:sz w:val="20"/>
-        </w:rPr>
-      </w:pPr>
-      <w:r>
-        <w:rPr>
-          <w:rFonts w:ascii="Times New Roman" w:cs="Times New Roman"/>
-          <w:color w:val="000000"/>
-          <w:sz w:val="20"/>
-        </w:rPr>
-        <w:t>[12]</w:t>
-      </w:r>
-      <w:r>
-        <w:rPr>
-          <w:rFonts w:ascii="Times New Roman" w:cs="Times New Roman"/>
-          <w:color w:val="000000"/>
-          <w:sz w:val="20"/>
-        </w:rPr>
-        <w:tab/>
-        <w:t>“</w:t>
-      </w:r>
-      <w:proofErr w:type="spellStart"/>
-      <w:r>
-        <w:rPr>
-          <w:rFonts w:ascii="Times New Roman" w:cs="Times New Roman"/>
-          <w:color w:val="000000"/>
-          <w:sz w:val="20"/>
-        </w:rPr>
-        <w:t>Olisto</w:t>
-      </w:r>
-      <w:proofErr w:type="spellEnd"/>
-      <w:r>
-        <w:rPr>
-          <w:rFonts w:ascii="Times New Roman" w:cs="Times New Roman"/>
-          <w:color w:val="000000"/>
-          <w:sz w:val="20"/>
-        </w:rPr>
-        <w:t xml:space="preserve"> makes smart thing smarter, according to your rules.,” </w:t>
-      </w:r>
-      <w:proofErr w:type="spellStart"/>
+        <w:t xml:space="preserve">N. Clarkson, “Spotify to predict the music you want to listen to,” </w:t>
+      </w:r>
       <w:r>
         <w:rPr>
           <w:rFonts w:ascii="Times New Roman" w:cs="Times New Roman"/>
@@ -4604,16 +4247,15 @@
           <w:color w:val="000000"/>
           <w:sz w:val="20"/>
         </w:rPr>
-        <w:t>Olisto</w:t>
-      </w:r>
-      <w:proofErr w:type="spellEnd"/>
-      <w:r>
-        <w:rPr>
-          <w:rFonts w:ascii="Times New Roman" w:cs="Times New Roman"/>
-          <w:color w:val="000000"/>
-          <w:sz w:val="20"/>
-        </w:rPr>
-        <w:t>. [Online]. Available: https://olisto.com/. [Accessed: 19-Apr-2018].</w:t>
+        <w:t>Virgin</w:t>
+      </w:r>
+      <w:r>
+        <w:rPr>
+          <w:rFonts w:ascii="Times New Roman" w:cs="Times New Roman"/>
+          <w:color w:val="000000"/>
+          <w:sz w:val="20"/>
+        </w:rPr>
+        <w:t>, 19-Nov-2014. [Online]. Available: https://www.virgin.com/music/spotify-to-predict-the-music-you-want-to-listen-to. [Accessed: 19-Apr-2018].</w:t>
       </w:r>
     </w:p>
     <w:p>
@@ -4631,7 +4273,7 @@
           <w:color w:val="000000"/>
           <w:sz w:val="20"/>
         </w:rPr>
-        <w:t>[13]</w:t>
+        <w:t>[19]</w:t>
       </w:r>
       <w:r>
         <w:rPr>
@@ -4640,133 +4282,7 @@
           <w:sz w:val="20"/>
         </w:rPr>
         <w:tab/>
-        <w:t>IFTTT, “IFTTT helps your apps and devices work together.” [Online]. Available: https://ifttt.com. [Accessed: 19-Apr-2018].</w:t>
-      </w:r>
-    </w:p>
-    <w:p>
-      <w:pPr>
-        <w:pStyle w:val="Bibliography"/>
-        <w:rPr>
-          <w:rFonts w:ascii="Times New Roman" w:cs="Times New Roman"/>
-          <w:color w:val="000000"/>
-          <w:sz w:val="20"/>
-        </w:rPr>
-      </w:pPr>
-      <w:r>
-        <w:rPr>
-          <w:rFonts w:ascii="Times New Roman" w:cs="Times New Roman"/>
-          <w:color w:val="000000"/>
-          <w:sz w:val="20"/>
-        </w:rPr>
-        <w:t>[14]</w:t>
-      </w:r>
-      <w:r>
-        <w:rPr>
-          <w:rFonts w:ascii="Times New Roman" w:cs="Times New Roman"/>
-          <w:color w:val="000000"/>
-          <w:sz w:val="20"/>
-        </w:rPr>
-        <w:tab/>
-        <w:t>“Maps - Navigation &amp; Transit - Apps on Google Play.” [Online]. Available: https://play.google.com/store/apps/details?id=com.google.android.apps.maps&amp;hl=en. [Accessed: 19-Apr-2018].</w:t>
-      </w:r>
-    </w:p>
-    <w:p>
-      <w:pPr>
-        <w:pStyle w:val="Bibliography"/>
-        <w:rPr>
-          <w:rFonts w:ascii="Times New Roman" w:cs="Times New Roman"/>
-          <w:color w:val="000000"/>
-          <w:sz w:val="20"/>
-        </w:rPr>
-      </w:pPr>
-      <w:r>
-        <w:rPr>
-          <w:rFonts w:ascii="Times New Roman" w:cs="Times New Roman"/>
-          <w:color w:val="000000"/>
-          <w:sz w:val="20"/>
-        </w:rPr>
-        <w:t>[15]</w:t>
-      </w:r>
-      <w:r>
-        <w:rPr>
-          <w:rFonts w:ascii="Times New Roman" w:cs="Times New Roman"/>
-          <w:color w:val="000000"/>
-          <w:sz w:val="20"/>
-        </w:rPr>
-        <w:tab/>
-        <w:t>“Free Community-based GPS, Maps &amp; Traffic Navigation App | Waze.” [Online]. Available: https://www.waze.com/en. [Accessed: 19-Apr-2018].</w:t>
-      </w:r>
-    </w:p>
-    <w:p>
-      <w:pPr>
-        <w:pStyle w:val="Bibliography"/>
-        <w:rPr>
-          <w:rFonts w:ascii="Times New Roman" w:cs="Times New Roman"/>
-          <w:color w:val="000000"/>
-          <w:sz w:val="20"/>
-        </w:rPr>
-      </w:pPr>
-      <w:r>
-        <w:rPr>
-          <w:rFonts w:ascii="Times New Roman" w:cs="Times New Roman"/>
-          <w:color w:val="000000"/>
-          <w:sz w:val="20"/>
-        </w:rPr>
-        <w:t>[16]</w:t>
-      </w:r>
-      <w:r>
-        <w:rPr>
-          <w:rFonts w:ascii="Times New Roman" w:cs="Times New Roman"/>
-          <w:color w:val="000000"/>
-          <w:sz w:val="20"/>
-        </w:rPr>
-        <w:tab/>
-        <w:t>Peter G. Chin, “Smart reminders,” 25-Mar-2005.</w:t>
-      </w:r>
-    </w:p>
-    <w:p>
-      <w:pPr>
-        <w:pStyle w:val="Bibliography"/>
-        <w:rPr>
-          <w:rFonts w:ascii="Times New Roman" w:cs="Times New Roman"/>
-          <w:color w:val="000000"/>
-          <w:sz w:val="20"/>
-        </w:rPr>
-      </w:pPr>
-      <w:r>
-        <w:rPr>
-          <w:rFonts w:ascii="Times New Roman" w:cs="Times New Roman"/>
-          <w:color w:val="000000"/>
-          <w:sz w:val="20"/>
-        </w:rPr>
-        <w:t>[17]</w:t>
-      </w:r>
-      <w:r>
-        <w:rPr>
-          <w:rFonts w:ascii="Times New Roman" w:cs="Times New Roman"/>
-          <w:color w:val="000000"/>
-          <w:sz w:val="20"/>
-        </w:rPr>
-        <w:tab/>
-        <w:t>“</w:t>
-      </w:r>
-      <w:proofErr w:type="spellStart"/>
-      <w:r>
-        <w:rPr>
-          <w:rFonts w:ascii="Times New Roman" w:cs="Times New Roman"/>
-          <w:color w:val="000000"/>
-          <w:sz w:val="20"/>
-        </w:rPr>
-        <w:t>Timeful</w:t>
-      </w:r>
-      <w:proofErr w:type="spellEnd"/>
-      <w:r>
-        <w:rPr>
-          <w:rFonts w:ascii="Times New Roman" w:cs="Times New Roman"/>
-          <w:color w:val="000000"/>
-          <w:sz w:val="20"/>
-        </w:rPr>
-        <w:t xml:space="preserve">,” </w:t>
+        <w:t xml:space="preserve">F. Kargl, B. Dong, T. Illmann, and M. Weber, </w:t>
       </w:r>
       <w:r>
         <w:rPr>
@@ -4776,15 +4292,15 @@
           <w:color w:val="000000"/>
           <w:sz w:val="20"/>
         </w:rPr>
-        <w:t>Internet Archive</w:t>
-      </w:r>
-      <w:r>
-        <w:rPr>
-          <w:rFonts w:ascii="Times New Roman" w:cs="Times New Roman"/>
-          <w:color w:val="000000"/>
-          <w:sz w:val="20"/>
-        </w:rPr>
-        <w:t>, 02-Mar-2015. [Online]. Available: https://web.archive.org/web/20150302091124/http://www.timeful.com/. [Accessed: 19-Apr-2018].</w:t>
+        <w:t>Smart Reminder - Personal Assistance in a Mobile Computing Environment</w:t>
+      </w:r>
+      <w:r>
+        <w:rPr>
+          <w:rFonts w:ascii="Times New Roman" w:cs="Times New Roman"/>
+          <w:color w:val="000000"/>
+          <w:sz w:val="20"/>
+        </w:rPr>
+        <w:t>. 2002.</w:t>
       </w:r>
     </w:p>
     <w:p>
@@ -4802,7 +4318,7 @@
           <w:color w:val="000000"/>
           <w:sz w:val="20"/>
         </w:rPr>
-        <w:t>[18]</w:t>
+        <w:t>[20]</w:t>
       </w:r>
       <w:r>
         <w:rPr>
@@ -4811,7 +4327,88 @@
           <w:sz w:val="20"/>
         </w:rPr>
         <w:tab/>
-        <w:t xml:space="preserve">N. Clarkson, “Spotify to predict the music you want to listen to,” </w:t>
+        <w:t>A. Robertson, “Location/time-based reminder for personal electronic devices,” 06-Dec-2000.</w:t>
+      </w:r>
+    </w:p>
+    <w:p>
+      <w:pPr>
+        <w:pStyle w:val="Bibliography"/>
+        <w:rPr>
+          <w:rFonts w:ascii="Times New Roman" w:cs="Times New Roman"/>
+          <w:color w:val="000000"/>
+          <w:sz w:val="20"/>
+        </w:rPr>
+      </w:pPr>
+      <w:r>
+        <w:rPr>
+          <w:rFonts w:ascii="Times New Roman" w:cs="Times New Roman"/>
+          <w:color w:val="000000"/>
+          <w:sz w:val="20"/>
+        </w:rPr>
+        <w:t>[21]</w:t>
+      </w:r>
+      <w:r>
+        <w:rPr>
+          <w:rFonts w:ascii="Times New Roman" w:cs="Times New Roman"/>
+          <w:color w:val="000000"/>
+          <w:sz w:val="20"/>
+        </w:rPr>
+        <w:tab/>
+        <w:t>Jason F. Hunzinger, “Location specific reminders for wireless mobiles,” 15-Nov-2001.</w:t>
+      </w:r>
+    </w:p>
+    <w:p>
+      <w:pPr>
+        <w:pStyle w:val="Bibliography"/>
+        <w:rPr>
+          <w:rFonts w:ascii="Times New Roman" w:cs="Times New Roman"/>
+          <w:color w:val="000000"/>
+          <w:sz w:val="20"/>
+        </w:rPr>
+      </w:pPr>
+      <w:r>
+        <w:rPr>
+          <w:rFonts w:ascii="Times New Roman" w:cs="Times New Roman"/>
+          <w:color w:val="000000"/>
+          <w:sz w:val="20"/>
+        </w:rPr>
+        <w:t>[22]</w:t>
+      </w:r>
+      <w:r>
+        <w:rPr>
+          <w:rFonts w:ascii="Times New Roman" w:cs="Times New Roman"/>
+          <w:color w:val="000000"/>
+          <w:sz w:val="20"/>
+        </w:rPr>
+        <w:tab/>
+        <w:t>Michael Sean McGee, Michael S. McIntyre, and James Randall Walker, “Generating an alarm based on location and time,” 17-Apr-2003.</w:t>
+      </w:r>
+    </w:p>
+    <w:p>
+      <w:pPr>
+        <w:pStyle w:val="Bibliography"/>
+        <w:rPr>
+          <w:rFonts w:ascii="Times New Roman" w:cs="Times New Roman"/>
+          <w:color w:val="000000"/>
+          <w:sz w:val="20"/>
+        </w:rPr>
+      </w:pPr>
+      <w:r>
+        <w:rPr>
+          <w:rFonts w:ascii="Times New Roman" w:cs="Times New Roman"/>
+          <w:color w:val="000000"/>
+          <w:sz w:val="20"/>
+        </w:rPr>
+        <w:t>[23]</w:t>
+      </w:r>
+      <w:r>
+        <w:rPr>
+          <w:rFonts w:ascii="Times New Roman" w:cs="Times New Roman"/>
+          <w:color w:val="000000"/>
+          <w:sz w:val="20"/>
+        </w:rPr>
+        <w:tab/>
+        <w:t xml:space="preserve">S. W. Kim, M. C. Kim, S. H. Park, Y. K. Jin, and W. S. Choi, “Gate Reminder: A Design Case of a Smart Reminder,” in </w:t>
       </w:r>
       <w:r>
         <w:rPr>
@@ -4821,15 +4418,15 @@
           <w:color w:val="000000"/>
           <w:sz w:val="20"/>
         </w:rPr>
-        <w:t>Virgin</w:t>
-      </w:r>
-      <w:r>
-        <w:rPr>
-          <w:rFonts w:ascii="Times New Roman" w:cs="Times New Roman"/>
-          <w:color w:val="000000"/>
-          <w:sz w:val="20"/>
-        </w:rPr>
-        <w:t>, 19-Nov-2014. [Online]. Available: https://www.virgin.com/music/spotify-to-predict-the-music-you-want-to-listen-to. [Accessed: 19-Apr-2018].</w:t>
+        <w:t>Proceedings of the 5th Conference on Designing Interactive Systems: Processes, Practices, Methods, and Techniques</w:t>
+      </w:r>
+      <w:r>
+        <w:rPr>
+          <w:rFonts w:ascii="Times New Roman" w:cs="Times New Roman"/>
+          <w:color w:val="000000"/>
+          <w:sz w:val="20"/>
+        </w:rPr>
+        <w:t>, New York, NY, USA, 2004, pp. 81–90.</w:t>
       </w:r>
     </w:p>
     <w:p>
@@ -4847,7 +4444,7 @@
           <w:color w:val="000000"/>
           <w:sz w:val="20"/>
         </w:rPr>
-        <w:t>[19]</w:t>
+        <w:t>[24]</w:t>
       </w:r>
       <w:r>
         <w:rPr>
@@ -4856,43 +4453,34 @@
           <w:sz w:val="20"/>
         </w:rPr>
         <w:tab/>
-        <w:t xml:space="preserve">F. </w:t>
-      </w:r>
-      <w:proofErr w:type="spellStart"/>
-      <w:r>
-        <w:rPr>
-          <w:rFonts w:ascii="Times New Roman" w:cs="Times New Roman"/>
-          <w:color w:val="000000"/>
-          <w:sz w:val="20"/>
-        </w:rPr>
-        <w:t>Kargl</w:t>
-      </w:r>
-      <w:proofErr w:type="spellEnd"/>
-      <w:r>
-        <w:rPr>
-          <w:rFonts w:ascii="Times New Roman" w:cs="Times New Roman"/>
-          <w:color w:val="000000"/>
-          <w:sz w:val="20"/>
-        </w:rPr>
-        <w:t xml:space="preserve">, B. Dong, T. </w:t>
-      </w:r>
-      <w:proofErr w:type="spellStart"/>
-      <w:r>
-        <w:rPr>
-          <w:rFonts w:ascii="Times New Roman" w:cs="Times New Roman"/>
-          <w:color w:val="000000"/>
-          <w:sz w:val="20"/>
-        </w:rPr>
-        <w:t>Illmann</w:t>
-      </w:r>
-      <w:proofErr w:type="spellEnd"/>
-      <w:r>
-        <w:rPr>
-          <w:rFonts w:ascii="Times New Roman" w:cs="Times New Roman"/>
-          <w:color w:val="000000"/>
-          <w:sz w:val="20"/>
-        </w:rPr>
-        <w:t xml:space="preserve">, and M. Weber, </w:t>
+        <w:t>S. Helal, C. Giraldo, Y. Kaddoura, C. Lee, H. El Zabadani, and W. Mann, “Smart Phone Based Cognitive Assistant,” Apr. 2018.</w:t>
+      </w:r>
+    </w:p>
+    <w:p>
+      <w:pPr>
+        <w:pStyle w:val="Bibliography"/>
+        <w:rPr>
+          <w:rFonts w:ascii="Times New Roman" w:cs="Times New Roman"/>
+          <w:color w:val="000000"/>
+          <w:sz w:val="20"/>
+        </w:rPr>
+      </w:pPr>
+      <w:r>
+        <w:rPr>
+          <w:rFonts w:ascii="Times New Roman" w:cs="Times New Roman"/>
+          <w:color w:val="000000"/>
+          <w:sz w:val="20"/>
+        </w:rPr>
+        <w:t>[25]</w:t>
+      </w:r>
+      <w:r>
+        <w:rPr>
+          <w:rFonts w:ascii="Times New Roman" w:cs="Times New Roman"/>
+          <w:color w:val="000000"/>
+          <w:sz w:val="20"/>
+        </w:rPr>
+        <w:tab/>
+        <w:t xml:space="preserve">D. Zhang, M. Hariz, and M. Mokhtari, “Assisting Elders with Mild Dementia Staying at Home,” in </w:t>
       </w:r>
       <w:r>
         <w:rPr>
@@ -4902,15 +4490,15 @@
           <w:color w:val="000000"/>
           <w:sz w:val="20"/>
         </w:rPr>
-        <w:t>Smart Reminder - Personal Assistance in a Mobile Computing Environment</w:t>
-      </w:r>
-      <w:r>
-        <w:rPr>
-          <w:rFonts w:ascii="Times New Roman" w:cs="Times New Roman"/>
-          <w:color w:val="000000"/>
-          <w:sz w:val="20"/>
-        </w:rPr>
-        <w:t>. 2002.</w:t>
+        <w:t>2008 Sixth Annual IEEE International Conference on Pervasive Computing and Communications (PerCom)</w:t>
+      </w:r>
+      <w:r>
+        <w:rPr>
+          <w:rFonts w:ascii="Times New Roman" w:cs="Times New Roman"/>
+          <w:color w:val="000000"/>
+          <w:sz w:val="20"/>
+        </w:rPr>
+        <w:t>, 2008, pp. 692–697.</w:t>
       </w:r>
     </w:p>
     <w:p>
@@ -4928,7 +4516,7 @@
           <w:color w:val="000000"/>
           <w:sz w:val="20"/>
         </w:rPr>
-        <w:t>[20]</w:t>
+        <w:t>[26]</w:t>
       </w:r>
       <w:r>
         <w:rPr>
@@ -4937,124 +4525,7 @@
           <w:sz w:val="20"/>
         </w:rPr>
         <w:tab/>
-        <w:t>A. Robertson, “Location/time-based reminder for personal electronic devices,” 06-Dec-2000.</w:t>
-      </w:r>
-    </w:p>
-    <w:p>
-      <w:pPr>
-        <w:pStyle w:val="Bibliography"/>
-        <w:rPr>
-          <w:rFonts w:ascii="Times New Roman" w:cs="Times New Roman"/>
-          <w:color w:val="000000"/>
-          <w:sz w:val="20"/>
-        </w:rPr>
-      </w:pPr>
-      <w:r>
-        <w:rPr>
-          <w:rFonts w:ascii="Times New Roman" w:cs="Times New Roman"/>
-          <w:color w:val="000000"/>
-          <w:sz w:val="20"/>
-        </w:rPr>
-        <w:t>[21]</w:t>
-      </w:r>
-      <w:r>
-        <w:rPr>
-          <w:rFonts w:ascii="Times New Roman" w:cs="Times New Roman"/>
-          <w:color w:val="000000"/>
-          <w:sz w:val="20"/>
-        </w:rPr>
-        <w:tab/>
-        <w:t xml:space="preserve">Jason F. </w:t>
-      </w:r>
-      <w:proofErr w:type="spellStart"/>
-      <w:r>
-        <w:rPr>
-          <w:rFonts w:ascii="Times New Roman" w:cs="Times New Roman"/>
-          <w:color w:val="000000"/>
-          <w:sz w:val="20"/>
-        </w:rPr>
-        <w:t>Hunzinger</w:t>
-      </w:r>
-      <w:proofErr w:type="spellEnd"/>
-      <w:r>
-        <w:rPr>
-          <w:rFonts w:ascii="Times New Roman" w:cs="Times New Roman"/>
-          <w:color w:val="000000"/>
-          <w:sz w:val="20"/>
-        </w:rPr>
-        <w:t>, “Location specific reminders for wireless mobiles,” 15-Nov-2001.</w:t>
-      </w:r>
-    </w:p>
-    <w:p>
-      <w:pPr>
-        <w:pStyle w:val="Bibliography"/>
-        <w:rPr>
-          <w:rFonts w:ascii="Times New Roman" w:cs="Times New Roman"/>
-          <w:color w:val="000000"/>
-          <w:sz w:val="20"/>
-        </w:rPr>
-      </w:pPr>
-      <w:r>
-        <w:rPr>
-          <w:rFonts w:ascii="Times New Roman" w:cs="Times New Roman"/>
-          <w:color w:val="000000"/>
-          <w:sz w:val="20"/>
-        </w:rPr>
-        <w:t>[22]</w:t>
-      </w:r>
-      <w:r>
-        <w:rPr>
-          <w:rFonts w:ascii="Times New Roman" w:cs="Times New Roman"/>
-          <w:color w:val="000000"/>
-          <w:sz w:val="20"/>
-        </w:rPr>
-        <w:tab/>
-        <w:t>Michael Sean McGee, Michael S. McIntyre, and James Randall Walker, “Generating an alarm based on location and time,” 17-Apr-2003.</w:t>
-      </w:r>
-    </w:p>
-    <w:p>
-      <w:pPr>
-        <w:pStyle w:val="Bibliography"/>
-        <w:rPr>
-          <w:rFonts w:ascii="Times New Roman" w:cs="Times New Roman"/>
-          <w:color w:val="000000"/>
-          <w:sz w:val="20"/>
-        </w:rPr>
-      </w:pPr>
-      <w:r>
-        <w:rPr>
-          <w:rFonts w:ascii="Times New Roman" w:cs="Times New Roman"/>
-          <w:color w:val="000000"/>
-          <w:sz w:val="20"/>
-        </w:rPr>
-        <w:t>[23]</w:t>
-      </w:r>
-      <w:r>
-        <w:rPr>
-          <w:rFonts w:ascii="Times New Roman" w:cs="Times New Roman"/>
-          <w:color w:val="000000"/>
-          <w:sz w:val="20"/>
-        </w:rPr>
-        <w:tab/>
-        <w:t xml:space="preserve">S. W. Kim, M. C. Kim, S. H. Park, Y. K. </w:t>
-      </w:r>
-      <w:proofErr w:type="spellStart"/>
-      <w:r>
-        <w:rPr>
-          <w:rFonts w:ascii="Times New Roman" w:cs="Times New Roman"/>
-          <w:color w:val="000000"/>
-          <w:sz w:val="20"/>
-        </w:rPr>
-        <w:t>Jin</w:t>
-      </w:r>
-      <w:proofErr w:type="spellEnd"/>
-      <w:r>
-        <w:rPr>
-          <w:rFonts w:ascii="Times New Roman" w:cs="Times New Roman"/>
-          <w:color w:val="000000"/>
-          <w:sz w:val="20"/>
-        </w:rPr>
-        <w:t xml:space="preserve">, and W. S. Choi, “Gate Reminder: A Design Case of a Smart Reminder,” in </w:t>
+        <w:t xml:space="preserve">M. Philipose </w:t>
       </w:r>
       <w:r>
         <w:rPr>
@@ -5064,177 +4535,15 @@
           <w:color w:val="000000"/>
           <w:sz w:val="20"/>
         </w:rPr>
-        <w:t>Proceedings of the 5th Conference on Designing Interactive Systems: Processes, Practices, Methods, and Techniques</w:t>
-      </w:r>
-      <w:r>
-        <w:rPr>
-          <w:rFonts w:ascii="Times New Roman" w:cs="Times New Roman"/>
-          <w:color w:val="000000"/>
-          <w:sz w:val="20"/>
-        </w:rPr>
-        <w:t>, New York, NY, USA, 2004, pp. 81–90.</w:t>
-      </w:r>
-    </w:p>
-    <w:p>
-      <w:pPr>
-        <w:pStyle w:val="Bibliography"/>
-        <w:rPr>
-          <w:rFonts w:ascii="Times New Roman" w:cs="Times New Roman"/>
-          <w:color w:val="000000"/>
-          <w:sz w:val="20"/>
-        </w:rPr>
-      </w:pPr>
-      <w:r>
-        <w:rPr>
-          <w:rFonts w:ascii="Times New Roman" w:cs="Times New Roman"/>
-          <w:color w:val="000000"/>
-          <w:sz w:val="20"/>
-        </w:rPr>
-        <w:t>[24]</w:t>
-      </w:r>
-      <w:r>
-        <w:rPr>
-          <w:rFonts w:ascii="Times New Roman" w:cs="Times New Roman"/>
-          <w:color w:val="000000"/>
-          <w:sz w:val="20"/>
-        </w:rPr>
-        <w:tab/>
-        <w:t xml:space="preserve">S. </w:t>
-      </w:r>
-      <w:proofErr w:type="spellStart"/>
-      <w:r>
-        <w:rPr>
-          <w:rFonts w:ascii="Times New Roman" w:cs="Times New Roman"/>
-          <w:color w:val="000000"/>
-          <w:sz w:val="20"/>
-        </w:rPr>
-        <w:t>Helal</w:t>
-      </w:r>
-      <w:proofErr w:type="spellEnd"/>
-      <w:r>
-        <w:rPr>
-          <w:rFonts w:ascii="Times New Roman" w:cs="Times New Roman"/>
-          <w:color w:val="000000"/>
-          <w:sz w:val="20"/>
-        </w:rPr>
-        <w:t xml:space="preserve">, C. </w:t>
-      </w:r>
-      <w:proofErr w:type="spellStart"/>
-      <w:r>
-        <w:rPr>
-          <w:rFonts w:ascii="Times New Roman" w:cs="Times New Roman"/>
-          <w:color w:val="000000"/>
-          <w:sz w:val="20"/>
-        </w:rPr>
-        <w:t>Giraldo</w:t>
-      </w:r>
-      <w:proofErr w:type="spellEnd"/>
-      <w:r>
-        <w:rPr>
-          <w:rFonts w:ascii="Times New Roman" w:cs="Times New Roman"/>
-          <w:color w:val="000000"/>
-          <w:sz w:val="20"/>
-        </w:rPr>
-        <w:t xml:space="preserve">, Y. </w:t>
-      </w:r>
-      <w:proofErr w:type="spellStart"/>
-      <w:r>
-        <w:rPr>
-          <w:rFonts w:ascii="Times New Roman" w:cs="Times New Roman"/>
-          <w:color w:val="000000"/>
-          <w:sz w:val="20"/>
-        </w:rPr>
-        <w:t>Kaddoura</w:t>
-      </w:r>
-      <w:proofErr w:type="spellEnd"/>
-      <w:r>
-        <w:rPr>
-          <w:rFonts w:ascii="Times New Roman" w:cs="Times New Roman"/>
-          <w:color w:val="000000"/>
-          <w:sz w:val="20"/>
-        </w:rPr>
-        <w:t xml:space="preserve">, C. Lee, H. El </w:t>
-      </w:r>
-      <w:proofErr w:type="spellStart"/>
-      <w:r>
-        <w:rPr>
-          <w:rFonts w:ascii="Times New Roman" w:cs="Times New Roman"/>
-          <w:color w:val="000000"/>
-          <w:sz w:val="20"/>
-        </w:rPr>
-        <w:t>Zabadani</w:t>
-      </w:r>
-      <w:proofErr w:type="spellEnd"/>
-      <w:r>
-        <w:rPr>
-          <w:rFonts w:ascii="Times New Roman" w:cs="Times New Roman"/>
-          <w:color w:val="000000"/>
-          <w:sz w:val="20"/>
-        </w:rPr>
-        <w:t>, and W. Mann, “Smart Phone Based Cognitive Assistant,” Apr. 2018.</w:t>
-      </w:r>
-    </w:p>
-    <w:p>
-      <w:pPr>
-        <w:pStyle w:val="Bibliography"/>
-        <w:rPr>
-          <w:rFonts w:ascii="Times New Roman" w:cs="Times New Roman"/>
-          <w:color w:val="000000"/>
-          <w:sz w:val="20"/>
-        </w:rPr>
-      </w:pPr>
-      <w:r>
-        <w:rPr>
-          <w:rFonts w:ascii="Times New Roman" w:cs="Times New Roman"/>
-          <w:color w:val="000000"/>
-          <w:sz w:val="20"/>
-        </w:rPr>
-        <w:t>[25]</w:t>
-      </w:r>
-      <w:r>
-        <w:rPr>
-          <w:rFonts w:ascii="Times New Roman" w:cs="Times New Roman"/>
-          <w:color w:val="000000"/>
-          <w:sz w:val="20"/>
-        </w:rPr>
-        <w:tab/>
-        <w:t xml:space="preserve">D. Zhang, M. </w:t>
-      </w:r>
-      <w:proofErr w:type="spellStart"/>
-      <w:r>
-        <w:rPr>
-          <w:rFonts w:ascii="Times New Roman" w:cs="Times New Roman"/>
-          <w:color w:val="000000"/>
-          <w:sz w:val="20"/>
-        </w:rPr>
-        <w:t>Hariz</w:t>
-      </w:r>
-      <w:proofErr w:type="spellEnd"/>
-      <w:r>
-        <w:rPr>
-          <w:rFonts w:ascii="Times New Roman" w:cs="Times New Roman"/>
-          <w:color w:val="000000"/>
-          <w:sz w:val="20"/>
-        </w:rPr>
-        <w:t xml:space="preserve">, and M. </w:t>
-      </w:r>
-      <w:proofErr w:type="spellStart"/>
-      <w:r>
-        <w:rPr>
-          <w:rFonts w:ascii="Times New Roman" w:cs="Times New Roman"/>
-          <w:color w:val="000000"/>
-          <w:sz w:val="20"/>
-        </w:rPr>
-        <w:t>Mokhtari</w:t>
-      </w:r>
-      <w:proofErr w:type="spellEnd"/>
-      <w:r>
-        <w:rPr>
-          <w:rFonts w:ascii="Times New Roman" w:cs="Times New Roman"/>
-          <w:color w:val="000000"/>
-          <w:sz w:val="20"/>
-        </w:rPr>
-        <w:t xml:space="preserve">, “Assisting Elders with Mild Dementia Staying at Home,” in </w:t>
+        <w:t>et al.</w:t>
+      </w:r>
+      <w:r>
+        <w:rPr>
+          <w:rFonts w:ascii="Times New Roman" w:cs="Times New Roman"/>
+          <w:color w:val="000000"/>
+          <w:sz w:val="20"/>
+        </w:rPr>
+        <w:t xml:space="preserve">, “Inferring activities from interactions with objects,” </w:t>
       </w:r>
       <w:r>
         <w:rPr>
@@ -5244,9 +4553,44 @@
           <w:color w:val="000000"/>
           <w:sz w:val="20"/>
         </w:rPr>
-        <w:t>2008 Sixth Annual IEEE International Conference on Pervasive Computing and Communications (</w:t>
-      </w:r>
-      <w:proofErr w:type="spellStart"/>
+        <w:t>IEEE Pervasive Comput.</w:t>
+      </w:r>
+      <w:r>
+        <w:rPr>
+          <w:rFonts w:ascii="Times New Roman" w:cs="Times New Roman"/>
+          <w:color w:val="000000"/>
+          <w:sz w:val="20"/>
+        </w:rPr>
+        <w:t>, vol. 3, no. 4, pp. 50–57, Oct. 2004.</w:t>
+      </w:r>
+    </w:p>
+    <w:p>
+      <w:pPr>
+        <w:pStyle w:val="Bibliography"/>
+        <w:rPr>
+          <w:rFonts w:ascii="Times New Roman" w:cs="Times New Roman"/>
+          <w:color w:val="000000"/>
+          <w:sz w:val="20"/>
+        </w:rPr>
+      </w:pPr>
+      <w:r>
+        <w:rPr>
+          <w:rFonts w:ascii="Times New Roman" w:cs="Times New Roman"/>
+          <w:color w:val="000000"/>
+          <w:sz w:val="20"/>
+        </w:rPr>
+        <w:lastRenderedPageBreak/>
+        <w:t>[27]</w:t>
+      </w:r>
+      <w:r>
+        <w:rPr>
+          <w:rFonts w:ascii="Times New Roman" w:cs="Times New Roman"/>
+          <w:color w:val="000000"/>
+          <w:sz w:val="20"/>
+        </w:rPr>
+        <w:tab/>
+        <w:t xml:space="preserve">A. Hristova, A. M. Bernardos, and J. R. Casar, “Context-aware services for ambient assisted living: A case-study,” in </w:t>
+      </w:r>
       <w:r>
         <w:rPr>
           <w:rFonts w:ascii="Times New Roman" w:cs="Times New Roman"/>
@@ -5255,9 +4599,43 @@
           <w:color w:val="000000"/>
           <w:sz w:val="20"/>
         </w:rPr>
-        <w:t>PerCom</w:t>
-      </w:r>
-      <w:proofErr w:type="spellEnd"/>
+        <w:t>2008 First International Symposium on Applied Sciences on Biomedical and Communication Technologies</w:t>
+      </w:r>
+      <w:r>
+        <w:rPr>
+          <w:rFonts w:ascii="Times New Roman" w:cs="Times New Roman"/>
+          <w:color w:val="000000"/>
+          <w:sz w:val="20"/>
+        </w:rPr>
+        <w:t>, 2008, pp. 1–5.</w:t>
+      </w:r>
+    </w:p>
+    <w:p>
+      <w:pPr>
+        <w:pStyle w:val="Bibliography"/>
+        <w:rPr>
+          <w:rFonts w:ascii="Times New Roman" w:cs="Times New Roman"/>
+          <w:color w:val="000000"/>
+          <w:sz w:val="20"/>
+        </w:rPr>
+      </w:pPr>
+      <w:r>
+        <w:rPr>
+          <w:rFonts w:ascii="Times New Roman" w:cs="Times New Roman"/>
+          <w:color w:val="000000"/>
+          <w:sz w:val="20"/>
+        </w:rPr>
+        <w:t>[28]</w:t>
+      </w:r>
+      <w:r>
+        <w:rPr>
+          <w:rFonts w:ascii="Times New Roman" w:cs="Times New Roman"/>
+          <w:color w:val="000000"/>
+          <w:sz w:val="20"/>
+        </w:rPr>
+        <w:tab/>
+        <w:t xml:space="preserve">S. Zhou, C.-H. Chu, Z. Yu, and J. Kim, “A context-aware reminder system for elders based on fuzzy linguistic approach,” </w:t>
+      </w:r>
       <w:r>
         <w:rPr>
           <w:rFonts w:ascii="Times New Roman" w:cs="Times New Roman"/>
@@ -5266,15 +4644,15 @@
           <w:color w:val="000000"/>
           <w:sz w:val="20"/>
         </w:rPr>
-        <w:t>)</w:t>
-      </w:r>
-      <w:r>
-        <w:rPr>
-          <w:rFonts w:ascii="Times New Roman" w:cs="Times New Roman"/>
-          <w:color w:val="000000"/>
-          <w:sz w:val="20"/>
-        </w:rPr>
-        <w:t>, 2008, pp. 692–697.</w:t>
+        <w:t>Expert Syst. Appl.</w:t>
+      </w:r>
+      <w:r>
+        <w:rPr>
+          <w:rFonts w:ascii="Times New Roman" w:cs="Times New Roman"/>
+          <w:color w:val="000000"/>
+          <w:sz w:val="20"/>
+        </w:rPr>
+        <w:t>, vol. 39, no. 10, pp. 9411–9419, Aug. 2012.</w:t>
       </w:r>
     </w:p>
     <w:p>
@@ -5292,7 +4670,7 @@
           <w:color w:val="000000"/>
           <w:sz w:val="20"/>
         </w:rPr>
-        <w:t>[26]</w:t>
+        <w:t>[29]</w:t>
       </w:r>
       <w:r>
         <w:rPr>
@@ -5301,25 +4679,7 @@
           <w:sz w:val="20"/>
         </w:rPr>
         <w:tab/>
-        <w:t xml:space="preserve">M. </w:t>
-      </w:r>
-      <w:proofErr w:type="spellStart"/>
-      <w:r>
-        <w:rPr>
-          <w:rFonts w:ascii="Times New Roman" w:cs="Times New Roman"/>
-          <w:color w:val="000000"/>
-          <w:sz w:val="20"/>
-        </w:rPr>
-        <w:t>Philipose</w:t>
-      </w:r>
-      <w:proofErr w:type="spellEnd"/>
-      <w:r>
-        <w:rPr>
-          <w:rFonts w:ascii="Times New Roman" w:cs="Times New Roman"/>
-          <w:color w:val="000000"/>
-          <w:sz w:val="20"/>
-        </w:rPr>
-        <w:t xml:space="preserve"> </w:t>
+        <w:t xml:space="preserve">H. T. Chaminda, V. Klyuev, and K. Naruse, “A smart reminder system for complex human activities,” in </w:t>
       </w:r>
       <w:r>
         <w:rPr>
@@ -5329,15 +4689,42 @@
           <w:color w:val="000000"/>
           <w:sz w:val="20"/>
         </w:rPr>
-        <w:t>et al.</w:t>
-      </w:r>
-      <w:r>
-        <w:rPr>
-          <w:rFonts w:ascii="Times New Roman" w:cs="Times New Roman"/>
-          <w:color w:val="000000"/>
-          <w:sz w:val="20"/>
-        </w:rPr>
-        <w:t xml:space="preserve">, “Inferring activities from interactions with objects,” </w:t>
+        <w:t>2012 14th International Conference on Advanced Communication Technology (ICACT)</w:t>
+      </w:r>
+      <w:r>
+        <w:rPr>
+          <w:rFonts w:ascii="Times New Roman" w:cs="Times New Roman"/>
+          <w:color w:val="000000"/>
+          <w:sz w:val="20"/>
+        </w:rPr>
+        <w:t>, 2012, pp. 235–240.</w:t>
+      </w:r>
+    </w:p>
+    <w:p>
+      <w:pPr>
+        <w:pStyle w:val="Bibliography"/>
+        <w:rPr>
+          <w:rFonts w:ascii="Times New Roman" w:cs="Times New Roman"/>
+          <w:color w:val="000000"/>
+          <w:sz w:val="20"/>
+        </w:rPr>
+      </w:pPr>
+      <w:r>
+        <w:rPr>
+          <w:rFonts w:ascii="Times New Roman" w:cs="Times New Roman"/>
+          <w:color w:val="000000"/>
+          <w:sz w:val="20"/>
+        </w:rPr>
+        <w:t>[30]</w:t>
+      </w:r>
+      <w:r>
+        <w:rPr>
+          <w:rFonts w:ascii="Times New Roman" w:cs="Times New Roman"/>
+          <w:color w:val="000000"/>
+          <w:sz w:val="20"/>
+        </w:rPr>
+        <w:tab/>
+        <w:t xml:space="preserve">E. Nazerfard, P. Rashidi, and D. J. Cook, “Using Association Rule Mining to Discover Temporal Relations of Daily Activities,” in </w:t>
       </w:r>
       <w:r>
         <w:rPr>
@@ -5347,9 +4734,43 @@
           <w:color w:val="000000"/>
           <w:sz w:val="20"/>
         </w:rPr>
-        <w:t xml:space="preserve">IEEE Pervasive </w:t>
-      </w:r>
-      <w:proofErr w:type="spellStart"/>
+        <w:t>Toward Useful Services for Elderly and People with Disabilities</w:t>
+      </w:r>
+      <w:r>
+        <w:rPr>
+          <w:rFonts w:ascii="Times New Roman" w:cs="Times New Roman"/>
+          <w:color w:val="000000"/>
+          <w:sz w:val="20"/>
+        </w:rPr>
+        <w:t>, 2011, pp. 49–56.</w:t>
+      </w:r>
+    </w:p>
+    <w:p>
+      <w:pPr>
+        <w:pStyle w:val="Bibliography"/>
+        <w:rPr>
+          <w:rFonts w:ascii="Times New Roman" w:cs="Times New Roman"/>
+          <w:color w:val="000000"/>
+          <w:sz w:val="20"/>
+        </w:rPr>
+      </w:pPr>
+      <w:r>
+        <w:rPr>
+          <w:rFonts w:ascii="Times New Roman" w:cs="Times New Roman"/>
+          <w:color w:val="000000"/>
+          <w:sz w:val="20"/>
+        </w:rPr>
+        <w:t>[31]</w:t>
+      </w:r>
+      <w:r>
+        <w:rPr>
+          <w:rFonts w:ascii="Times New Roman" w:cs="Times New Roman"/>
+          <w:color w:val="000000"/>
+          <w:sz w:val="20"/>
+        </w:rPr>
+        <w:tab/>
+        <w:t xml:space="preserve">S. Vurgun, M. Philipose, and M. Pavel, “A Statistical Reasoning System for Medication Prompting,” in </w:t>
+      </w:r>
       <w:r>
         <w:rPr>
           <w:rFonts w:ascii="Times New Roman" w:cs="Times New Roman"/>
@@ -5358,9 +4779,43 @@
           <w:color w:val="000000"/>
           <w:sz w:val="20"/>
         </w:rPr>
-        <w:t>Comput</w:t>
-      </w:r>
-      <w:proofErr w:type="spellEnd"/>
+        <w:t>UbiComp 2007: Ubiquitous Computing</w:t>
+      </w:r>
+      <w:r>
+        <w:rPr>
+          <w:rFonts w:ascii="Times New Roman" w:cs="Times New Roman"/>
+          <w:color w:val="000000"/>
+          <w:sz w:val="20"/>
+        </w:rPr>
+        <w:t>, 2007, pp. 1–18.</w:t>
+      </w:r>
+    </w:p>
+    <w:p>
+      <w:pPr>
+        <w:pStyle w:val="Bibliography"/>
+        <w:rPr>
+          <w:rFonts w:ascii="Times New Roman" w:cs="Times New Roman"/>
+          <w:color w:val="000000"/>
+          <w:sz w:val="20"/>
+        </w:rPr>
+      </w:pPr>
+      <w:r>
+        <w:rPr>
+          <w:rFonts w:ascii="Times New Roman" w:cs="Times New Roman"/>
+          <w:color w:val="000000"/>
+          <w:sz w:val="20"/>
+        </w:rPr>
+        <w:t>[32]</w:t>
+      </w:r>
+      <w:r>
+        <w:rPr>
+          <w:rFonts w:ascii="Times New Roman" w:cs="Times New Roman"/>
+          <w:color w:val="000000"/>
+          <w:sz w:val="20"/>
+        </w:rPr>
+        <w:tab/>
+        <w:t xml:space="preserve">P. Giorgini, J. Mylopoulos, E. Nicchiarelli, and R. Sebastiani, “Reasoning with Goal Models,” in </w:t>
+      </w:r>
       <w:r>
         <w:rPr>
           <w:rFonts w:ascii="Times New Roman" w:cs="Times New Roman"/>
@@ -5369,15 +4824,15 @@
           <w:color w:val="000000"/>
           <w:sz w:val="20"/>
         </w:rPr>
-        <w:t>.</w:t>
-      </w:r>
-      <w:r>
-        <w:rPr>
-          <w:rFonts w:ascii="Times New Roman" w:cs="Times New Roman"/>
-          <w:color w:val="000000"/>
-          <w:sz w:val="20"/>
-        </w:rPr>
-        <w:t>, vol. 3, no. 4, pp. 50–57, Oct. 2004.</w:t>
+        <w:t>Conceptual Modeling — ER 2002</w:t>
+      </w:r>
+      <w:r>
+        <w:rPr>
+          <w:rFonts w:ascii="Times New Roman" w:cs="Times New Roman"/>
+          <w:color w:val="000000"/>
+          <w:sz w:val="20"/>
+        </w:rPr>
+        <w:t>, 2002, pp. 167–181.</w:t>
       </w:r>
     </w:p>
     <w:p>
@@ -5395,8 +4850,7 @@
           <w:color w:val="000000"/>
           <w:sz w:val="20"/>
         </w:rPr>
-        <w:lastRenderedPageBreak/>
-        <w:t>[27]</w:t>
+        <w:t>[33]</w:t>
       </w:r>
       <w:r>
         <w:rPr>
@@ -5405,61 +4859,7 @@
           <w:sz w:val="20"/>
         </w:rPr>
         <w:tab/>
-        <w:t xml:space="preserve">A. </w:t>
-      </w:r>
-      <w:proofErr w:type="spellStart"/>
-      <w:r>
-        <w:rPr>
-          <w:rFonts w:ascii="Times New Roman" w:cs="Times New Roman"/>
-          <w:color w:val="000000"/>
-          <w:sz w:val="20"/>
-        </w:rPr>
-        <w:t>Hristova</w:t>
-      </w:r>
-      <w:proofErr w:type="spellEnd"/>
-      <w:r>
-        <w:rPr>
-          <w:rFonts w:ascii="Times New Roman" w:cs="Times New Roman"/>
-          <w:color w:val="000000"/>
-          <w:sz w:val="20"/>
-        </w:rPr>
-        <w:t xml:space="preserve">, A. M. </w:t>
-      </w:r>
-      <w:proofErr w:type="spellStart"/>
-      <w:r>
-        <w:rPr>
-          <w:rFonts w:ascii="Times New Roman" w:cs="Times New Roman"/>
-          <w:color w:val="000000"/>
-          <w:sz w:val="20"/>
-        </w:rPr>
-        <w:t>Bernardos</w:t>
-      </w:r>
-      <w:proofErr w:type="spellEnd"/>
-      <w:r>
-        <w:rPr>
-          <w:rFonts w:ascii="Times New Roman" w:cs="Times New Roman"/>
-          <w:color w:val="000000"/>
-          <w:sz w:val="20"/>
-        </w:rPr>
-        <w:t xml:space="preserve">, and J. R. </w:t>
-      </w:r>
-      <w:proofErr w:type="spellStart"/>
-      <w:r>
-        <w:rPr>
-          <w:rFonts w:ascii="Times New Roman" w:cs="Times New Roman"/>
-          <w:color w:val="000000"/>
-          <w:sz w:val="20"/>
-        </w:rPr>
-        <w:t>Casar</w:t>
-      </w:r>
-      <w:proofErr w:type="spellEnd"/>
-      <w:r>
-        <w:rPr>
-          <w:rFonts w:ascii="Times New Roman" w:cs="Times New Roman"/>
-          <w:color w:val="000000"/>
-          <w:sz w:val="20"/>
-        </w:rPr>
-        <w:t xml:space="preserve">, “Context-aware services for ambient assisted living: A case-study,” in </w:t>
+        <w:t xml:space="preserve">H. Oinas-Kukkonen, “A foundation for the study of behavior change support systems,” </w:t>
       </w:r>
       <w:r>
         <w:rPr>
@@ -5469,15 +4869,15 @@
           <w:color w:val="000000"/>
           <w:sz w:val="20"/>
         </w:rPr>
-        <w:t>2008 First International Symposium on Applied Sciences on Biomedical and Communication Technologies</w:t>
-      </w:r>
-      <w:r>
-        <w:rPr>
-          <w:rFonts w:ascii="Times New Roman" w:cs="Times New Roman"/>
-          <w:color w:val="000000"/>
-          <w:sz w:val="20"/>
-        </w:rPr>
-        <w:t>, 2008, pp. 1–5.</w:t>
+        <w:t>Pers. Ubiquitous Comput.</w:t>
+      </w:r>
+      <w:r>
+        <w:rPr>
+          <w:rFonts w:ascii="Times New Roman" w:cs="Times New Roman"/>
+          <w:color w:val="000000"/>
+          <w:sz w:val="20"/>
+        </w:rPr>
+        <w:t>, vol. 17, no. 6, pp. 1223–1235, Aug. 2013.</w:t>
       </w:r>
     </w:p>
     <w:p>
@@ -5495,7 +4895,7 @@
           <w:color w:val="000000"/>
           <w:sz w:val="20"/>
         </w:rPr>
-        <w:t>[28]</w:t>
+        <w:t>[34]</w:t>
       </w:r>
       <w:r>
         <w:rPr>
@@ -5504,7 +4904,61 @@
           <w:sz w:val="20"/>
         </w:rPr>
         <w:tab/>
-        <w:t xml:space="preserve">S. Zhou, C.-H. Chu, Z. Yu, and J. Kim, “A context-aware reminder system for elders based on fuzzy linguistic approach,” </w:t>
+        <w:t>R. Klaassen, “HCI Perspectives on Behavior Change Support Systems,” Feb. 2015.</w:t>
+      </w:r>
+    </w:p>
+    <w:p>
+      <w:pPr>
+        <w:pStyle w:val="Bibliography"/>
+        <w:rPr>
+          <w:rFonts w:ascii="Times New Roman" w:cs="Times New Roman"/>
+          <w:color w:val="000000"/>
+          <w:sz w:val="20"/>
+        </w:rPr>
+      </w:pPr>
+      <w:r>
+        <w:rPr>
+          <w:rFonts w:ascii="Times New Roman" w:cs="Times New Roman"/>
+          <w:color w:val="000000"/>
+          <w:sz w:val="20"/>
+        </w:rPr>
+        <w:t>[35]</w:t>
+      </w:r>
+      <w:r>
+        <w:rPr>
+          <w:rFonts w:ascii="Times New Roman" w:cs="Times New Roman"/>
+          <w:color w:val="000000"/>
+          <w:sz w:val="20"/>
+        </w:rPr>
+        <w:tab/>
+        <w:t>A. Fritzen, N. Leipold, N. Terzimehic, M. Böhm, and H. Krcmar, “HeadacheCoach: Towards Headache Prevention by Sensing and Making Sense of Personal Lifestyle Data,” 2017.</w:t>
+      </w:r>
+    </w:p>
+    <w:p>
+      <w:pPr>
+        <w:pStyle w:val="Bibliography"/>
+        <w:rPr>
+          <w:rFonts w:ascii="Times New Roman" w:cs="Times New Roman"/>
+          <w:color w:val="000000"/>
+          <w:sz w:val="20"/>
+        </w:rPr>
+      </w:pPr>
+      <w:r>
+        <w:rPr>
+          <w:rFonts w:ascii="Times New Roman" w:cs="Times New Roman"/>
+          <w:color w:val="000000"/>
+          <w:sz w:val="20"/>
+        </w:rPr>
+        <w:t>[36]</w:t>
+      </w:r>
+      <w:r>
+        <w:rPr>
+          <w:rFonts w:ascii="Times New Roman" w:cs="Times New Roman"/>
+          <w:color w:val="000000"/>
+          <w:sz w:val="20"/>
+        </w:rPr>
+        <w:tab/>
+        <w:t xml:space="preserve">E. S. Poole, “HCI and mobile health interventions,” </w:t>
       </w:r>
       <w:r>
         <w:rPr>
@@ -5514,693 +4968,7 @@
           <w:color w:val="000000"/>
           <w:sz w:val="20"/>
         </w:rPr>
-        <w:t>Expert Syst. Appl.</w:t>
-      </w:r>
-      <w:r>
-        <w:rPr>
-          <w:rFonts w:ascii="Times New Roman" w:cs="Times New Roman"/>
-          <w:color w:val="000000"/>
-          <w:sz w:val="20"/>
-        </w:rPr>
-        <w:t>, vol. 39, no. 10, pp. 9411–9419, Aug. 2012.</w:t>
-      </w:r>
-    </w:p>
-    <w:p>
-      <w:pPr>
-        <w:pStyle w:val="Bibliography"/>
-        <w:rPr>
-          <w:rFonts w:ascii="Times New Roman" w:cs="Times New Roman"/>
-          <w:color w:val="000000"/>
-          <w:sz w:val="20"/>
-        </w:rPr>
-      </w:pPr>
-      <w:r>
-        <w:rPr>
-          <w:rFonts w:ascii="Times New Roman" w:cs="Times New Roman"/>
-          <w:color w:val="000000"/>
-          <w:sz w:val="20"/>
-        </w:rPr>
-        <w:t>[29]</w:t>
-      </w:r>
-      <w:r>
-        <w:rPr>
-          <w:rFonts w:ascii="Times New Roman" w:cs="Times New Roman"/>
-          <w:color w:val="000000"/>
-          <w:sz w:val="20"/>
-        </w:rPr>
-        <w:tab/>
-        <w:t xml:space="preserve">H. T. Chaminda, V. </w:t>
-      </w:r>
-      <w:proofErr w:type="spellStart"/>
-      <w:r>
-        <w:rPr>
-          <w:rFonts w:ascii="Times New Roman" w:cs="Times New Roman"/>
-          <w:color w:val="000000"/>
-          <w:sz w:val="20"/>
-        </w:rPr>
-        <w:t>Klyuev</w:t>
-      </w:r>
-      <w:proofErr w:type="spellEnd"/>
-      <w:r>
-        <w:rPr>
-          <w:rFonts w:ascii="Times New Roman" w:cs="Times New Roman"/>
-          <w:color w:val="000000"/>
-          <w:sz w:val="20"/>
-        </w:rPr>
-        <w:t xml:space="preserve">, and K. </w:t>
-      </w:r>
-      <w:proofErr w:type="spellStart"/>
-      <w:r>
-        <w:rPr>
-          <w:rFonts w:ascii="Times New Roman" w:cs="Times New Roman"/>
-          <w:color w:val="000000"/>
-          <w:sz w:val="20"/>
-        </w:rPr>
-        <w:t>Naruse</w:t>
-      </w:r>
-      <w:proofErr w:type="spellEnd"/>
-      <w:r>
-        <w:rPr>
-          <w:rFonts w:ascii="Times New Roman" w:cs="Times New Roman"/>
-          <w:color w:val="000000"/>
-          <w:sz w:val="20"/>
-        </w:rPr>
-        <w:t xml:space="preserve">, “A smart reminder system for complex human activities,” in </w:t>
-      </w:r>
-      <w:r>
-        <w:rPr>
-          <w:rFonts w:ascii="Times New Roman" w:cs="Times New Roman"/>
-          <w:i/>
-          <w:iCs/>
-          <w:color w:val="000000"/>
-          <w:sz w:val="20"/>
-        </w:rPr>
-        <w:t>2012 14th International Conference on Advanced Communication Technology (ICACT)</w:t>
-      </w:r>
-      <w:r>
-        <w:rPr>
-          <w:rFonts w:ascii="Times New Roman" w:cs="Times New Roman"/>
-          <w:color w:val="000000"/>
-          <w:sz w:val="20"/>
-        </w:rPr>
-        <w:t>, 2012, pp. 235–240.</w:t>
-      </w:r>
-    </w:p>
-    <w:p>
-      <w:pPr>
-        <w:pStyle w:val="Bibliography"/>
-        <w:rPr>
-          <w:rFonts w:ascii="Times New Roman" w:cs="Times New Roman"/>
-          <w:color w:val="000000"/>
-          <w:sz w:val="20"/>
-        </w:rPr>
-      </w:pPr>
-      <w:r>
-        <w:rPr>
-          <w:rFonts w:ascii="Times New Roman" w:cs="Times New Roman"/>
-          <w:color w:val="000000"/>
-          <w:sz w:val="20"/>
-        </w:rPr>
-        <w:t>[30]</w:t>
-      </w:r>
-      <w:r>
-        <w:rPr>
-          <w:rFonts w:ascii="Times New Roman" w:cs="Times New Roman"/>
-          <w:color w:val="000000"/>
-          <w:sz w:val="20"/>
-        </w:rPr>
-        <w:tab/>
-        <w:t xml:space="preserve">E. </w:t>
-      </w:r>
-      <w:proofErr w:type="spellStart"/>
-      <w:r>
-        <w:rPr>
-          <w:rFonts w:ascii="Times New Roman" w:cs="Times New Roman"/>
-          <w:color w:val="000000"/>
-          <w:sz w:val="20"/>
-        </w:rPr>
-        <w:t>Nazerfard</w:t>
-      </w:r>
-      <w:proofErr w:type="spellEnd"/>
-      <w:r>
-        <w:rPr>
-          <w:rFonts w:ascii="Times New Roman" w:cs="Times New Roman"/>
-          <w:color w:val="000000"/>
-          <w:sz w:val="20"/>
-        </w:rPr>
-        <w:t xml:space="preserve">, P. Rashidi, and D. J. Cook, “Using Association Rule Mining to Discover Temporal Relations of Daily Activities,” in </w:t>
-      </w:r>
-      <w:r>
-        <w:rPr>
-          <w:rFonts w:ascii="Times New Roman" w:cs="Times New Roman"/>
-          <w:i/>
-          <w:iCs/>
-          <w:color w:val="000000"/>
-          <w:sz w:val="20"/>
-        </w:rPr>
-        <w:t>Toward Useful Services for Elderly and People with Disabilities</w:t>
-      </w:r>
-      <w:r>
-        <w:rPr>
-          <w:rFonts w:ascii="Times New Roman" w:cs="Times New Roman"/>
-          <w:color w:val="000000"/>
-          <w:sz w:val="20"/>
-        </w:rPr>
-        <w:t>, 2011, pp. 49–56.</w:t>
-      </w:r>
-    </w:p>
-    <w:p>
-      <w:pPr>
-        <w:pStyle w:val="Bibliography"/>
-        <w:rPr>
-          <w:rFonts w:ascii="Times New Roman" w:cs="Times New Roman"/>
-          <w:color w:val="000000"/>
-          <w:sz w:val="20"/>
-        </w:rPr>
-      </w:pPr>
-      <w:r>
-        <w:rPr>
-          <w:rFonts w:ascii="Times New Roman" w:cs="Times New Roman"/>
-          <w:color w:val="000000"/>
-          <w:sz w:val="20"/>
-        </w:rPr>
-        <w:t>[31]</w:t>
-      </w:r>
-      <w:r>
-        <w:rPr>
-          <w:rFonts w:ascii="Times New Roman" w:cs="Times New Roman"/>
-          <w:color w:val="000000"/>
-          <w:sz w:val="20"/>
-        </w:rPr>
-        <w:tab/>
-        <w:t xml:space="preserve">S. </w:t>
-      </w:r>
-      <w:proofErr w:type="spellStart"/>
-      <w:r>
-        <w:rPr>
-          <w:rFonts w:ascii="Times New Roman" w:cs="Times New Roman"/>
-          <w:color w:val="000000"/>
-          <w:sz w:val="20"/>
-        </w:rPr>
-        <w:t>Vurgun</w:t>
-      </w:r>
-      <w:proofErr w:type="spellEnd"/>
-      <w:r>
-        <w:rPr>
-          <w:rFonts w:ascii="Times New Roman" w:cs="Times New Roman"/>
-          <w:color w:val="000000"/>
-          <w:sz w:val="20"/>
-        </w:rPr>
-        <w:t xml:space="preserve">, M. </w:t>
-      </w:r>
-      <w:proofErr w:type="spellStart"/>
-      <w:r>
-        <w:rPr>
-          <w:rFonts w:ascii="Times New Roman" w:cs="Times New Roman"/>
-          <w:color w:val="000000"/>
-          <w:sz w:val="20"/>
-        </w:rPr>
-        <w:t>Philipose</w:t>
-      </w:r>
-      <w:proofErr w:type="spellEnd"/>
-      <w:r>
-        <w:rPr>
-          <w:rFonts w:ascii="Times New Roman" w:cs="Times New Roman"/>
-          <w:color w:val="000000"/>
-          <w:sz w:val="20"/>
-        </w:rPr>
-        <w:t xml:space="preserve">, and M. Pavel, “A Statistical Reasoning System for Medication Prompting,” in </w:t>
-      </w:r>
-      <w:proofErr w:type="spellStart"/>
-      <w:r>
-        <w:rPr>
-          <w:rFonts w:ascii="Times New Roman" w:cs="Times New Roman"/>
-          <w:i/>
-          <w:iCs/>
-          <w:color w:val="000000"/>
-          <w:sz w:val="20"/>
-        </w:rPr>
-        <w:t>UbiComp</w:t>
-      </w:r>
-      <w:proofErr w:type="spellEnd"/>
-      <w:r>
-        <w:rPr>
-          <w:rFonts w:ascii="Times New Roman" w:cs="Times New Roman"/>
-          <w:i/>
-          <w:iCs/>
-          <w:color w:val="000000"/>
-          <w:sz w:val="20"/>
-        </w:rPr>
-        <w:t xml:space="preserve"> 2007: Ubiquitous Computing</w:t>
-      </w:r>
-      <w:r>
-        <w:rPr>
-          <w:rFonts w:ascii="Times New Roman" w:cs="Times New Roman"/>
-          <w:color w:val="000000"/>
-          <w:sz w:val="20"/>
-        </w:rPr>
-        <w:t>, 2007, pp. 1–18.</w:t>
-      </w:r>
-    </w:p>
-    <w:p>
-      <w:pPr>
-        <w:pStyle w:val="Bibliography"/>
-        <w:rPr>
-          <w:rFonts w:ascii="Times New Roman" w:cs="Times New Roman"/>
-          <w:color w:val="000000"/>
-          <w:sz w:val="20"/>
-        </w:rPr>
-      </w:pPr>
-      <w:r>
-        <w:rPr>
-          <w:rFonts w:ascii="Times New Roman" w:cs="Times New Roman"/>
-          <w:color w:val="000000"/>
-          <w:sz w:val="20"/>
-        </w:rPr>
-        <w:t>[32]</w:t>
-      </w:r>
-      <w:r>
-        <w:rPr>
-          <w:rFonts w:ascii="Times New Roman" w:cs="Times New Roman"/>
-          <w:color w:val="000000"/>
-          <w:sz w:val="20"/>
-        </w:rPr>
-        <w:tab/>
-        <w:t xml:space="preserve">P. </w:t>
-      </w:r>
-      <w:proofErr w:type="spellStart"/>
-      <w:r>
-        <w:rPr>
-          <w:rFonts w:ascii="Times New Roman" w:cs="Times New Roman"/>
-          <w:color w:val="000000"/>
-          <w:sz w:val="20"/>
-        </w:rPr>
-        <w:t>Giorgini</w:t>
-      </w:r>
-      <w:proofErr w:type="spellEnd"/>
-      <w:r>
-        <w:rPr>
-          <w:rFonts w:ascii="Times New Roman" w:cs="Times New Roman"/>
-          <w:color w:val="000000"/>
-          <w:sz w:val="20"/>
-        </w:rPr>
-        <w:t xml:space="preserve">, J. </w:t>
-      </w:r>
-      <w:proofErr w:type="spellStart"/>
-      <w:r>
-        <w:rPr>
-          <w:rFonts w:ascii="Times New Roman" w:cs="Times New Roman"/>
-          <w:color w:val="000000"/>
-          <w:sz w:val="20"/>
-        </w:rPr>
-        <w:t>Mylopoulos</w:t>
-      </w:r>
-      <w:proofErr w:type="spellEnd"/>
-      <w:r>
-        <w:rPr>
-          <w:rFonts w:ascii="Times New Roman" w:cs="Times New Roman"/>
-          <w:color w:val="000000"/>
-          <w:sz w:val="20"/>
-        </w:rPr>
-        <w:t xml:space="preserve">, E. </w:t>
-      </w:r>
-      <w:proofErr w:type="spellStart"/>
-      <w:r>
-        <w:rPr>
-          <w:rFonts w:ascii="Times New Roman" w:cs="Times New Roman"/>
-          <w:color w:val="000000"/>
-          <w:sz w:val="20"/>
-        </w:rPr>
-        <w:t>Nicchiarelli</w:t>
-      </w:r>
-      <w:proofErr w:type="spellEnd"/>
-      <w:r>
-        <w:rPr>
-          <w:rFonts w:ascii="Times New Roman" w:cs="Times New Roman"/>
-          <w:color w:val="000000"/>
-          <w:sz w:val="20"/>
-        </w:rPr>
-        <w:t xml:space="preserve">, and R. </w:t>
-      </w:r>
-      <w:proofErr w:type="spellStart"/>
-      <w:r>
-        <w:rPr>
-          <w:rFonts w:ascii="Times New Roman" w:cs="Times New Roman"/>
-          <w:color w:val="000000"/>
-          <w:sz w:val="20"/>
-        </w:rPr>
-        <w:t>Sebastiani</w:t>
-      </w:r>
-      <w:proofErr w:type="spellEnd"/>
-      <w:r>
-        <w:rPr>
-          <w:rFonts w:ascii="Times New Roman" w:cs="Times New Roman"/>
-          <w:color w:val="000000"/>
-          <w:sz w:val="20"/>
-        </w:rPr>
-        <w:t xml:space="preserve">, “Reasoning with Goal Models,” in </w:t>
-      </w:r>
-      <w:r>
-        <w:rPr>
-          <w:rFonts w:ascii="Times New Roman" w:cs="Times New Roman"/>
-          <w:i/>
-          <w:iCs/>
-          <w:color w:val="000000"/>
-          <w:sz w:val="20"/>
-        </w:rPr>
-        <w:t>Conceptual Modeling — ER 2002</w:t>
-      </w:r>
-      <w:r>
-        <w:rPr>
-          <w:rFonts w:ascii="Times New Roman" w:cs="Times New Roman"/>
-          <w:color w:val="000000"/>
-          <w:sz w:val="20"/>
-        </w:rPr>
-        <w:t>, 2002, pp. 167–181.</w:t>
-      </w:r>
-    </w:p>
-    <w:p>
-      <w:pPr>
-        <w:pStyle w:val="Bibliography"/>
-        <w:rPr>
-          <w:rFonts w:ascii="Times New Roman" w:cs="Times New Roman"/>
-          <w:color w:val="000000"/>
-          <w:sz w:val="20"/>
-        </w:rPr>
-      </w:pPr>
-      <w:r>
-        <w:rPr>
-          <w:rFonts w:ascii="Times New Roman" w:cs="Times New Roman"/>
-          <w:color w:val="000000"/>
-          <w:sz w:val="20"/>
-        </w:rPr>
-        <w:t>[33]</w:t>
-      </w:r>
-      <w:r>
-        <w:rPr>
-          <w:rFonts w:ascii="Times New Roman" w:cs="Times New Roman"/>
-          <w:color w:val="000000"/>
-          <w:sz w:val="20"/>
-        </w:rPr>
-        <w:tab/>
-        <w:t xml:space="preserve">H. </w:t>
-      </w:r>
-      <w:proofErr w:type="spellStart"/>
-      <w:r>
-        <w:rPr>
-          <w:rFonts w:ascii="Times New Roman" w:cs="Times New Roman"/>
-          <w:color w:val="000000"/>
-          <w:sz w:val="20"/>
-        </w:rPr>
-        <w:t>Oinas-Kukkonen</w:t>
-      </w:r>
-      <w:proofErr w:type="spellEnd"/>
-      <w:r>
-        <w:rPr>
-          <w:rFonts w:ascii="Times New Roman" w:cs="Times New Roman"/>
-          <w:color w:val="000000"/>
-          <w:sz w:val="20"/>
-        </w:rPr>
-        <w:t xml:space="preserve">, “A foundation for the study of behavior change support systems,” </w:t>
-      </w:r>
-      <w:r>
-        <w:rPr>
-          <w:rFonts w:ascii="Times New Roman" w:cs="Times New Roman"/>
-          <w:i/>
-          <w:iCs/>
-          <w:color w:val="000000"/>
-          <w:sz w:val="20"/>
-        </w:rPr>
-        <w:t xml:space="preserve">Pers. Ubiquitous </w:t>
-      </w:r>
-      <w:proofErr w:type="spellStart"/>
-      <w:r>
-        <w:rPr>
-          <w:rFonts w:ascii="Times New Roman" w:cs="Times New Roman"/>
-          <w:i/>
-          <w:iCs/>
-          <w:color w:val="000000"/>
-          <w:sz w:val="20"/>
-        </w:rPr>
-        <w:t>Comput</w:t>
-      </w:r>
-      <w:proofErr w:type="spellEnd"/>
-      <w:r>
-        <w:rPr>
-          <w:rFonts w:ascii="Times New Roman" w:cs="Times New Roman"/>
-          <w:i/>
-          <w:iCs/>
-          <w:color w:val="000000"/>
-          <w:sz w:val="20"/>
-        </w:rPr>
-        <w:t>.</w:t>
-      </w:r>
-      <w:r>
-        <w:rPr>
-          <w:rFonts w:ascii="Times New Roman" w:cs="Times New Roman"/>
-          <w:color w:val="000000"/>
-          <w:sz w:val="20"/>
-        </w:rPr>
-        <w:t>, vol. 17, no. 6, pp. 1223–1235, Aug. 2013.</w:t>
-      </w:r>
-    </w:p>
-    <w:p>
-      <w:pPr>
-        <w:pStyle w:val="Bibliography"/>
-        <w:rPr>
-          <w:rFonts w:ascii="Times New Roman" w:cs="Times New Roman"/>
-          <w:color w:val="000000"/>
-          <w:sz w:val="20"/>
-        </w:rPr>
-      </w:pPr>
-      <w:r>
-        <w:rPr>
-          <w:rFonts w:ascii="Times New Roman" w:cs="Times New Roman"/>
-          <w:color w:val="000000"/>
-          <w:sz w:val="20"/>
-        </w:rPr>
-        <w:t>[34]</w:t>
-      </w:r>
-      <w:r>
-        <w:rPr>
-          <w:rFonts w:ascii="Times New Roman" w:cs="Times New Roman"/>
-          <w:color w:val="000000"/>
-          <w:sz w:val="20"/>
-        </w:rPr>
-        <w:tab/>
-        <w:t xml:space="preserve">R. </w:t>
-      </w:r>
-      <w:proofErr w:type="spellStart"/>
-      <w:r>
-        <w:rPr>
-          <w:rFonts w:ascii="Times New Roman" w:cs="Times New Roman"/>
-          <w:color w:val="000000"/>
-          <w:sz w:val="20"/>
-        </w:rPr>
-        <w:t>Klaassen</w:t>
-      </w:r>
-      <w:proofErr w:type="spellEnd"/>
-      <w:r>
-        <w:rPr>
-          <w:rFonts w:ascii="Times New Roman" w:cs="Times New Roman"/>
-          <w:color w:val="000000"/>
-          <w:sz w:val="20"/>
-        </w:rPr>
-        <w:t>, “HCI Perspectives on Behavior Change Support Systems,” Feb. 2015.</w:t>
-      </w:r>
-    </w:p>
-    <w:p>
-      <w:pPr>
-        <w:pStyle w:val="Bibliography"/>
-        <w:rPr>
-          <w:rFonts w:ascii="Times New Roman" w:cs="Times New Roman"/>
-          <w:color w:val="000000"/>
-          <w:sz w:val="20"/>
-        </w:rPr>
-      </w:pPr>
-      <w:r>
-        <w:rPr>
-          <w:rFonts w:ascii="Times New Roman" w:cs="Times New Roman"/>
-          <w:color w:val="000000"/>
-          <w:sz w:val="20"/>
-        </w:rPr>
-        <w:t>[35]</w:t>
-      </w:r>
-      <w:r>
-        <w:rPr>
-          <w:rFonts w:ascii="Times New Roman" w:cs="Times New Roman"/>
-          <w:color w:val="000000"/>
-          <w:sz w:val="20"/>
-        </w:rPr>
-        <w:tab/>
-        <w:t xml:space="preserve">A. </w:t>
-      </w:r>
-      <w:proofErr w:type="spellStart"/>
-      <w:r>
-        <w:rPr>
-          <w:rFonts w:ascii="Times New Roman" w:cs="Times New Roman"/>
-          <w:color w:val="000000"/>
-          <w:sz w:val="20"/>
-        </w:rPr>
-        <w:t>Fritzen</w:t>
-      </w:r>
-      <w:proofErr w:type="spellEnd"/>
-      <w:r>
-        <w:rPr>
-          <w:rFonts w:ascii="Times New Roman" w:cs="Times New Roman"/>
-          <w:color w:val="000000"/>
-          <w:sz w:val="20"/>
-        </w:rPr>
-        <w:t xml:space="preserve">, N. </w:t>
-      </w:r>
-      <w:proofErr w:type="spellStart"/>
-      <w:r>
-        <w:rPr>
-          <w:rFonts w:ascii="Times New Roman" w:cs="Times New Roman"/>
-          <w:color w:val="000000"/>
-          <w:sz w:val="20"/>
-        </w:rPr>
-        <w:t>Leipold</w:t>
-      </w:r>
-      <w:proofErr w:type="spellEnd"/>
-      <w:r>
-        <w:rPr>
-          <w:rFonts w:ascii="Times New Roman" w:cs="Times New Roman"/>
-          <w:color w:val="000000"/>
-          <w:sz w:val="20"/>
-        </w:rPr>
-        <w:t xml:space="preserve">, N. </w:t>
-      </w:r>
-      <w:proofErr w:type="spellStart"/>
-      <w:r>
-        <w:rPr>
-          <w:rFonts w:ascii="Times New Roman" w:cs="Times New Roman"/>
-          <w:color w:val="000000"/>
-          <w:sz w:val="20"/>
-        </w:rPr>
-        <w:t>Terzimehic</w:t>
-      </w:r>
-      <w:proofErr w:type="spellEnd"/>
-      <w:r>
-        <w:rPr>
-          <w:rFonts w:ascii="Times New Roman" w:cs="Times New Roman"/>
-          <w:color w:val="000000"/>
-          <w:sz w:val="20"/>
-        </w:rPr>
-        <w:t xml:space="preserve">, M. </w:t>
-      </w:r>
-      <w:proofErr w:type="spellStart"/>
-      <w:r>
-        <w:rPr>
-          <w:rFonts w:ascii="Times New Roman" w:cs="Times New Roman"/>
-          <w:color w:val="000000"/>
-          <w:sz w:val="20"/>
-        </w:rPr>
-        <w:t>Böhm</w:t>
-      </w:r>
-      <w:proofErr w:type="spellEnd"/>
-      <w:r>
-        <w:rPr>
-          <w:rFonts w:ascii="Times New Roman" w:cs="Times New Roman"/>
-          <w:color w:val="000000"/>
-          <w:sz w:val="20"/>
-        </w:rPr>
-        <w:t xml:space="preserve">, and H. </w:t>
-      </w:r>
-      <w:proofErr w:type="spellStart"/>
-      <w:r>
-        <w:rPr>
-          <w:rFonts w:ascii="Times New Roman" w:cs="Times New Roman"/>
-          <w:color w:val="000000"/>
-          <w:sz w:val="20"/>
-        </w:rPr>
-        <w:t>Krcmar</w:t>
-      </w:r>
-      <w:proofErr w:type="spellEnd"/>
-      <w:r>
-        <w:rPr>
-          <w:rFonts w:ascii="Times New Roman" w:cs="Times New Roman"/>
-          <w:color w:val="000000"/>
-          <w:sz w:val="20"/>
-        </w:rPr>
-        <w:t>, “</w:t>
-      </w:r>
-      <w:proofErr w:type="spellStart"/>
-      <w:r>
-        <w:rPr>
-          <w:rFonts w:ascii="Times New Roman" w:cs="Times New Roman"/>
-          <w:color w:val="000000"/>
-          <w:sz w:val="20"/>
-        </w:rPr>
-        <w:t>HeadacheCoach</w:t>
-      </w:r>
-      <w:proofErr w:type="spellEnd"/>
-      <w:r>
-        <w:rPr>
-          <w:rFonts w:ascii="Times New Roman" w:cs="Times New Roman"/>
-          <w:color w:val="000000"/>
-          <w:sz w:val="20"/>
-        </w:rPr>
-        <w:t>: Towards Headache Prevention by Sensing and Making Sense of Personal Lifestyle Data,” 2017.</w:t>
-      </w:r>
-    </w:p>
-    <w:p>
-      <w:pPr>
-        <w:pStyle w:val="Bibliography"/>
-        <w:rPr>
-          <w:rFonts w:ascii="Times New Roman" w:cs="Times New Roman"/>
-          <w:color w:val="000000"/>
-          <w:sz w:val="20"/>
-        </w:rPr>
-      </w:pPr>
-      <w:r>
-        <w:rPr>
-          <w:rFonts w:ascii="Times New Roman" w:cs="Times New Roman"/>
-          <w:color w:val="000000"/>
-          <w:sz w:val="20"/>
-        </w:rPr>
-        <w:t>[36]</w:t>
-      </w:r>
-      <w:r>
-        <w:rPr>
-          <w:rFonts w:ascii="Times New Roman" w:cs="Times New Roman"/>
-          <w:color w:val="000000"/>
-          <w:sz w:val="20"/>
-        </w:rPr>
-        <w:tab/>
-        <w:t xml:space="preserve">E. S. Poole, “HCI and mobile health interventions,” </w:t>
-      </w:r>
-      <w:r>
-        <w:rPr>
-          <w:rFonts w:ascii="Times New Roman" w:cs="Times New Roman"/>
-          <w:i/>
-          <w:iCs/>
-          <w:color w:val="000000"/>
-          <w:sz w:val="20"/>
-        </w:rPr>
-        <w:t xml:space="preserve">Transl. </w:t>
-      </w:r>
-      <w:proofErr w:type="spellStart"/>
-      <w:r>
-        <w:rPr>
-          <w:rFonts w:ascii="Times New Roman" w:cs="Times New Roman"/>
-          <w:i/>
-          <w:iCs/>
-          <w:color w:val="000000"/>
-          <w:sz w:val="20"/>
-        </w:rPr>
-        <w:t>Behav</w:t>
-      </w:r>
-      <w:proofErr w:type="spellEnd"/>
-      <w:r>
-        <w:rPr>
-          <w:rFonts w:ascii="Times New Roman" w:cs="Times New Roman"/>
-          <w:i/>
-          <w:iCs/>
-          <w:color w:val="000000"/>
-          <w:sz w:val="20"/>
-        </w:rPr>
-        <w:t>. Med.</w:t>
+        <w:t>Transl. Behav. Med.</w:t>
       </w:r>
       <w:r>
         <w:rPr>
@@ -6233,10 +5001,7 @@
         <w:fldChar w:fldCharType="end"/>
       </w:r>
     </w:p>
-    <w:p>
-      <w:bookmarkStart w:id="16" w:name="_GoBack"/>
-      <w:bookmarkEnd w:id="16"/>
-    </w:p>
+    <w:p/>
     <w:sectPr>
       <w:type w:val="continuous"/>
       <w:pgSz w:w="11907" w:h="16839" w:code="9"/>
@@ -9902,7 +8667,7 @@
 </file>
 
 <file path=customXml/itemProps1.xml><?xml version="1.0" encoding="utf-8"?>
-<ds:datastoreItem xmlns:ds="http://schemas.openxmlformats.org/officeDocument/2006/customXml" ds:itemID="{19B1AD78-448B-1E44-AB2D-FBDDD703DA04}">
+<ds:datastoreItem xmlns:ds="http://schemas.openxmlformats.org/officeDocument/2006/customXml" ds:itemID="{DEF9B289-DED4-1A46-8C90-DF4494AA694E}">
   <ds:schemaRefs>
     <ds:schemaRef ds:uri="http://schemas.openxmlformats.org/officeDocument/2006/bibliography"/>
   </ds:schemaRefs>

</xml_diff>